<commit_message>
fixed typos and updated old qual problems. Some math mistakes fixed. Much more to do to prepare. Good work done today though.
</commit_message>
<xml_diff>
--- a/Classes/Old Qualifying Exams/My Solutions/My_Solutions_to_Analysis_Quals.docx
+++ b/Classes/Old Qualifying Exams/My Solutions/My_Solutions_to_Analysis_Quals.docx
@@ -164,7 +164,7 @@
         <w:t xml:space="preserve"> </w:t>
       </w:r>
       <w:r>
-        <w:t xml:space="preserve">functions, uniform convergence, Lebesgue’s characterization of Riemann integrability</w:t>
+        <w:t xml:space="preserve">functions, uniform convergence, Lebesgue's characterization of Riemann integrability</w:t>
       </w:r>
     </w:p>
     <w:p>
@@ -3065,7 +3065,7 @@
         <w:t xml:space="preserve"> </w:t>
       </w:r>
       <w:r>
-        <w:t xml:space="preserve">that implies that</w:t>
+        <w:t xml:space="preserve">gives us</w:t>
       </w:r>
     </w:p>
     <w:p>
@@ -3106,6 +3106,12 @@
               </m:r>
             </m:e>
           </m:nary>
+          <m:r>
+            <m:t>f</m:t>
+          </m:r>
+          <m:r>
+            <m:t>(</m:t>
+          </m:r>
           <m:sSub>
             <m:e>
               <m:r>
@@ -3119,7 +3125,16 @@
             </m:sub>
           </m:sSub>
           <m:r>
+            <m:t>)</m:t>
+          </m:r>
+          <m:r>
             <m:t>−</m:t>
+          </m:r>
+          <m:r>
+            <m:t>f</m:t>
+          </m:r>
+          <m:r>
+            <m:t>(</m:t>
           </m:r>
           <m:sSub>
             <m:e>
@@ -3133,6 +3148,9 @@
               </m:r>
             </m:sub>
           </m:sSub>
+          <m:r>
+            <m:t>)</m:t>
+          </m:r>
           <m:r>
             <m:t>|</m:t>
           </m:r>
@@ -3799,7 +3817,7 @@
         <w:pStyle w:val="FirstParagraph"/>
       </w:pPr>
       <w:r>
-        <w:t xml:space="preserve">Using Lebesgue’s fundamental theorem of calculus, we know that</w:t>
+        <w:t xml:space="preserve">Using Lebesgue's fundamental theorem of calculus, we know that</w:t>
       </w:r>
     </w:p>
     <w:p>
@@ -4083,7 +4101,21 @@
         </m:r>
       </m:oMath>
       <w:r>
-        <w:t xml:space="preserve">. QED</w:t>
+        <w:t xml:space="preserve">. Note, the reason that we can use the fundamental theorem of calculus here is because the function</w:t>
+      </w:r>
+      <w:r>
+        <w:t xml:space="preserve"> </w:t>
+      </w:r>
+      <m:oMath>
+        <m:r>
+          <m:t>f</m:t>
+        </m:r>
+      </m:oMath>
+      <w:r>
+        <w:t xml:space="preserve"> </w:t>
+      </w:r>
+      <w:r>
+        <w:t xml:space="preserve">is absolutely continuous, which implies it's of bounded variation. QED</w:t>
       </w:r>
     </w:p>
     <w:p>
@@ -6754,7 +6786,7 @@
         </m:r>
       </m:oMath>
       <w:r>
-        <w:t xml:space="preserve">,…</w:t>
+        <w:t xml:space="preserve">,...</w:t>
       </w:r>
       <w:r>
         <w:t xml:space="preserve"> </w:t>
@@ -6960,10 +6992,92 @@
         </m:r>
       </m:oMath>
       <w:r>
-        <w:t xml:space="preserve"> </w:t>
-      </w:r>
-      <w:r>
-        <w:t xml:space="preserve">giving us the desired result. QED</w:t>
+        <w:t xml:space="preserve">. Thus it may not be true that if</w:t>
+      </w:r>
+      <w:r>
+        <w:t xml:space="preserve"> </w:t>
+      </w:r>
+      <m:oMath>
+        <m:r>
+          <m:t>m</m:t>
+        </m:r>
+        <m:r>
+          <m:t>(</m:t>
+        </m:r>
+        <m:sSub>
+          <m:e>
+            <m:r>
+              <m:t>E</m:t>
+            </m:r>
+          </m:e>
+          <m:sub>
+            <m:r>
+              <m:t>n</m:t>
+            </m:r>
+          </m:sub>
+        </m:sSub>
+        <m:r>
+          <m:t>)</m:t>
+        </m:r>
+        <m:r>
+          <m:t>→</m:t>
+        </m:r>
+        <m:r>
+          <m:t>0</m:t>
+        </m:r>
+      </m:oMath>
+      <w:r>
+        <w:t xml:space="preserve"> </w:t>
+      </w:r>
+      <w:r>
+        <w:t xml:space="preserve">that</w:t>
+      </w:r>
+      <w:r>
+        <w:t xml:space="preserve"> </w:t>
+      </w:r>
+      <m:oMath>
+        <m:r>
+          <m:t>m</m:t>
+        </m:r>
+        <m:r>
+          <m:t>(</m:t>
+        </m:r>
+        <m:r>
+          <m:rPr>
+            <m:sty m:val="p"/>
+          </m:rPr>
+          <m:t>limsup</m:t>
+        </m:r>
+        <m:r>
+          <m:t>(</m:t>
+        </m:r>
+        <m:sSub>
+          <m:e>
+            <m:r>
+              <m:t>E</m:t>
+            </m:r>
+          </m:e>
+          <m:sub>
+            <m:r>
+              <m:t>n</m:t>
+            </m:r>
+          </m:sub>
+        </m:sSub>
+        <m:r>
+          <m:t>)</m:t>
+        </m:r>
+        <m:r>
+          <m:t>)</m:t>
+        </m:r>
+        <m:r>
+          <m:t>=</m:t>
+        </m:r>
+        <m:r>
+          <m:t>0</m:t>
+        </m:r>
+      </m:oMath>
+      <w:r>
+        <w:t xml:space="preserve">. QED</w:t>
       </w:r>
     </w:p>
     <w:p>
@@ -8709,7 +8823,7 @@
         </m:r>
       </m:oMath>
       <w:r>
-        <w:t xml:space="preserve">. Let’s define</w:t>
+        <w:t xml:space="preserve">. Let's define</w:t>
       </w:r>
       <w:r>
         <w:t xml:space="preserve"> </w:t>
@@ -10125,7 +10239,7 @@
         <w:pStyle w:val="FirstParagraph"/>
       </w:pPr>
       <w:r>
-        <w:t xml:space="preserve">Note, by Holder’s since we have</w:t>
+        <w:t xml:space="preserve">Note, by Holder's since we have</w:t>
       </w:r>
       <w:r>
         <w:t xml:space="preserve"> </w:t>
@@ -10189,6 +10303,15 @@
           </m:sSub>
           <m:r>
             <m:t>=</m:t>
+          </m:r>
+          <m:r>
+            <m:t>|</m:t>
+          </m:r>
+          <m:r>
+            <m:t>|</m:t>
+          </m:r>
+          <m:r>
+            <m:t>h</m:t>
           </m:r>
           <m:r>
             <m:t>|</m:t>
@@ -11374,7 +11497,7 @@
         </m:r>
       </m:oMath>
       <w:r>
-        <w:t xml:space="preserve">.</w:t>
+        <w:t xml:space="preserve">. So</w:t>
       </w:r>
       <w:r>
         <w:t xml:space="preserve"> </w:t>
@@ -11457,7 +11580,10 @@
         </m:r>
       </m:oMath>
       <w:r>
-        <w:t xml:space="preserve">/ Prove the following statements are equivalent: (a)</w:t>
+        <w:t xml:space="preserve"> </w:t>
+      </w:r>
+      <w:r>
+        <w:t xml:space="preserve">Prove the following statements are equivalent: (a)</w:t>
       </w:r>
       <w:r>
         <w:t xml:space="preserve"> </w:t>
@@ -11814,7 +11940,7 @@
       <w:pPr>
         <w:pStyle w:val="Heading3"/>
       </w:pPr>
-      <w:bookmarkStart w:id="52" w:name="if-f-is-nonnegative-and-integrable-on-01-then-lim_n-to-infty-int_0-1-sqrtnf-lambda-x-fx-0"/>
+      <w:bookmarkStart w:id="52" w:name="if-f-is-nonnegative-and-integrable-on-01-then-lim_n-to-infty-int_0-1-sqrtnf-m-x-fx-0"/>
       <w:bookmarkEnd w:id="52"/>
       <w:r>
         <w:t xml:space="preserve">If</w:t>
@@ -11917,7 +12043,7 @@
           <m:t>=</m:t>
         </m:r>
         <m:r>
-          <m:t>λ</m:t>
+          <m:t>m</m:t>
         </m:r>
         <m:r>
           <m:t>{</m:t>
@@ -14929,7 +15055,35 @@
         <w:pStyle w:val="FirstParagraph"/>
       </w:pPr>
       <w:r>
-        <w:t xml:space="preserve">by Holders’.</w:t>
+        <w:t xml:space="preserve">by Holders' because</w:t>
+      </w:r>
+      <w:r>
+        <w:t xml:space="preserve"> </w:t>
+      </w:r>
+      <m:oMath>
+        <m:r>
+          <m:t>2</m:t>
+        </m:r>
+      </m:oMath>
+      <w:r>
+        <w:t xml:space="preserve"> </w:t>
+      </w:r>
+      <w:r>
+        <w:t xml:space="preserve">and</w:t>
+      </w:r>
+      <w:r>
+        <w:t xml:space="preserve"> </w:t>
+      </w:r>
+      <m:oMath>
+        <m:r>
+          <m:t>2</m:t>
+        </m:r>
+      </m:oMath>
+      <w:r>
+        <w:t xml:space="preserve"> </w:t>
+      </w:r>
+      <w:r>
+        <w:t xml:space="preserve">are conjugate.</w:t>
       </w:r>
       <w:r>
         <w:t xml:space="preserve"> </w:t>
@@ -15638,7 +15792,7 @@
         <w:t xml:space="preserve"> </w:t>
       </w:r>
       <w:r>
-        <w:t xml:space="preserve">by the Weirstrass-M test (and because it’s a geometric series). Let</w:t>
+        <w:t xml:space="preserve">by the Weirstrass-M test (and because it's a geometric series). Let</w:t>
       </w:r>
       <w:r>
         <w:t xml:space="preserve"> </w:t>
@@ -15808,7 +15962,7 @@
         <w:t xml:space="preserve"> </w:t>
       </w:r>
       <w:r>
-        <w:t xml:space="preserve">which converges because it’s a geometric sequence. Now we apply the Weirstrass M-test to give us the desired result. QED</w:t>
+        <w:t xml:space="preserve">which converges because it's a geometric sequence. Now we apply the Weirstrass M-test to give us the desired result. QED</w:t>
       </w:r>
     </w:p>
     <w:p>
@@ -16001,7 +16155,7 @@
       <w:pPr>
         <w:pStyle w:val="Heading3"/>
       </w:pPr>
-      <w:bookmarkStart w:id="62" w:name="let-e_1-e_2-e_3...-be-a-sequence-of-measurable-subsets-of-mathbbr-with-the-property-that-suminfty-_n1-lambda-e_n-infty.-show-almost-every-x-in-mathbbr-is-contained-in-only-finitely-many-of-the-e_n."/>
+      <w:bookmarkStart w:id="62" w:name="let-e_1-e_2-e_3...-be-a-sequence-of-measurable-subsets-of-mathbbr-with-the-property-that-suminfty-_n1-m-e_n-infty.-show-almost-every-x-in-mathbbr-is-contained-in-only-finitely-many-of-the-e_n."/>
       <w:bookmarkEnd w:id="62"/>
       <w:r>
         <w:t xml:space="preserve">Let</w:t>
@@ -16118,7 +16272,7 @@
           </m:sup>
           <m:e>
             <m:r>
-              <m:t>λ</m:t>
+              <m:t>m</m:t>
             </m:r>
           </m:e>
         </m:nary>
@@ -16831,7 +16985,7 @@
         </m:r>
       </m:oMath>
       <w:r>
-        <w:t xml:space="preserve">, and since we’re integrating between</w:t>
+        <w:t xml:space="preserve">, and since we're integrating between</w:t>
       </w:r>
       <w:r>
         <w:t xml:space="preserve"> </w:t>
@@ -17636,6 +17790,9 @@
           <m:t>)</m:t>
         </m:r>
       </m:oMath>
+      <w:r>
+        <w:t xml:space="preserve">. QED</w:t>
+      </w:r>
     </w:p>
     <w:p>
       <w:pPr>
@@ -17977,16 +18134,7 @@
           <m:t>)</m:t>
         </m:r>
         <m:r>
-          <m:t> </m:t>
-        </m:r>
-        <m:r>
-          <m:t>g</m:t>
-        </m:r>
-        <m:r>
-          <m:t>e</m:t>
-        </m:r>
-        <m:r>
-          <m:t>q</m:t>
+          <m:t>≥</m:t>
         </m:r>
         <m:r>
           <m:t>s</m:t>
@@ -18024,6 +18172,9 @@
       <m:oMath>
         <m:r>
           <m:t>{</m:t>
+        </m:r>
+        <m:r>
+          <m:t>x</m:t>
         </m:r>
         <m:r>
           <m:t>:</m:t>
@@ -20919,7 +21070,7 @@
       <w:pPr>
         <w:pStyle w:val="Heading3"/>
       </w:pPr>
-      <w:bookmarkStart w:id="75" w:name="let-lambdag-denote-the-lebesgue-measure-of-the-set-g.-find-an-open-set-g-which-is-dense-in-01-such-that-lambdag-1-and-lambdag-cap-i-0-for-any-interval-i-subset-01."/>
+      <w:bookmarkStart w:id="75" w:name="let-mg-denote-the-lebesgue-measure-of-the-set-g.-find-an-open-set-g-which-is-dense-in-01-such-that-mg-1-and-mg-cap-i-0-for-any-interval-i-subset-01."/>
       <w:bookmarkEnd w:id="75"/>
       <w:r>
         <w:t xml:space="preserve">Let</w:t>
@@ -20929,7 +21080,7 @@
       </w:r>
       <m:oMath>
         <m:r>
-          <m:t>λ</m:t>
+          <m:t>m</m:t>
         </m:r>
         <m:r>
           <m:t>(</m:t>
@@ -21003,7 +21154,7 @@
       </w:r>
       <m:oMath>
         <m:r>
-          <m:t>λ</m:t>
+          <m:t>m</m:t>
         </m:r>
         <m:r>
           <m:t>(</m:t>
@@ -21032,7 +21183,7 @@
       </w:r>
       <m:oMath>
         <m:r>
-          <m:t>λ</m:t>
+          <m:t>m</m:t>
         </m:r>
         <m:r>
           <m:t>(</m:t>
@@ -21697,7 +21848,7 @@
         <w:t xml:space="preserve"> </w:t>
       </w:r>
       <w:r>
-        <w:t xml:space="preserve">contains the rational on</w:t>
+        <w:t xml:space="preserve">contains the rationals on</w:t>
       </w:r>
       <w:r>
         <w:t xml:space="preserve"> </w:t>
@@ -22288,24 +22439,10 @@
           </m:e>
           <m:sub>
             <m:r>
-              <m:t>m</m:t>
-            </m:r>
-            <m:r>
-              <m:t>a</m:t>
-            </m:r>
-            <m:r>
-              <m:t>t</m:t>
-            </m:r>
-            <m:r>
-              <m:t>h</m:t>
-            </m:r>
-            <m:r>
-              <m:t>b</m:t>
-            </m:r>
-            <m:r>
-              <m:t>b</m:t>
-            </m:r>
-            <m:r>
+              <m:rPr>
+                <m:sty m:val="p"/>
+                <m:scr m:val="double-struck"/>
+              </m:rPr>
               <m:t>Q</m:t>
             </m:r>
           </m:sub>
@@ -22359,7 +22496,7 @@
         <w:t xml:space="preserve"> </w:t>
       </w:r>
       <w:r>
-        <w:t xml:space="preserve">thus it’s dense in</w:t>
+        <w:t xml:space="preserve">thus it's dense in</w:t>
       </w:r>
       <w:r>
         <w:t xml:space="preserve"> </w:t>
@@ -23152,7 +23289,7 @@
         </m:oMathParaPr>
         <m:oMath>
           <m:r>
-            <m:t>=</m:t>
+            <m:t>≤</m:t>
           </m:r>
           <m:limLow>
             <m:e>
@@ -23333,7 +23470,7 @@
         <w:pStyle w:val="FirstParagraph"/>
       </w:pPr>
       <w:r>
-        <w:t xml:space="preserve">where</w:t>
+        <w:t xml:space="preserve">by Holder's Inequality, where</w:t>
       </w:r>
       <w:r>
         <w:t xml:space="preserve"> </w:t>
@@ -26734,7 +26871,7 @@
       </w:r>
       <m:oMath>
         <m:r>
-          <m:t>f</m:t>
+          <m:t>F</m:t>
         </m:r>
         <m:r>
           <m:t>⊂</m:t>
@@ -28111,7 +28248,7 @@
         <w:t xml:space="preserve"> </w:t>
       </w:r>
       <w:r>
-        <w:t xml:space="preserve">almost everywhere when</w:t>
+        <w:t xml:space="preserve">almost everywhere because it's integrable when</w:t>
       </w:r>
       <w:r>
         <w:t xml:space="preserve"> </w:t>
@@ -28938,7 +29075,7 @@
         </m:r>
       </m:oMath>
       <w:r>
-        <w:t xml:space="preserve">. Consider the partition with enpoints</w:t>
+        <w:t xml:space="preserve">. Consider the partition with endpoints</w:t>
       </w:r>
     </w:p>
     <w:p>
@@ -29140,7 +29277,7 @@
             </m:naryPr>
             <m:sub>
               <m:r>
-                <m:t>i</m:t>
+                <m:t>n</m:t>
               </m:r>
               <m:r>
                 <m:t>=</m:t>
@@ -29226,7 +29363,7 @@
             </m:naryPr>
             <m:sub>
               <m:r>
-                <m:t>i</m:t>
+                <m:t>n</m:t>
               </m:r>
               <m:r>
                 <m:t>=</m:t>
@@ -29367,7 +29504,7 @@
             </m:naryPr>
             <m:sub>
               <m:r>
-                <m:t>i</m:t>
+                <m:t>n</m:t>
               </m:r>
               <m:r>
                 <m:t>=</m:t>
@@ -29692,7 +29829,7 @@
             </m:naryPr>
             <m:sub>
               <m:r>
-                <m:t>i</m:t>
+                <m:t>n</m:t>
               </m:r>
               <m:r>
                 <m:t>=</m:t>
@@ -29847,7 +29984,7 @@
             </m:naryPr>
             <m:sub>
               <m:r>
-                <m:t>i</m:t>
+                <m:t>n</m:t>
               </m:r>
               <m:r>
                 <m:t>=</m:t>
@@ -29999,7 +30136,7 @@
           </m:naryPr>
           <m:sub>
             <m:r>
-              <m:t>i</m:t>
+              <m:t>n</m:t>
             </m:r>
             <m:r>
               <m:t>=</m:t>
@@ -30069,14 +30206,46 @@
         <w:t xml:space="preserve"> </w:t>
       </w:r>
       <w:r>
-        <w:t xml:space="preserve">which diverges because it’s a harmonic series. Thus</w:t>
-      </w:r>
-      <w:r>
-        <w:t xml:space="preserve"> </w:t>
-      </w:r>
-      <w:r>
-        <w:t xml:space="preserve">$V_f[0,1] \not&lt; \infty$</w:t>
-      </w:r>
+        <w:t xml:space="preserve">which diverges because it's a harmonic series. Thus</w:t>
+      </w:r>
+      <w:r>
+        <w:t xml:space="preserve"> </w:t>
+      </w:r>
+      <m:oMath>
+        <m:sSub>
+          <m:e>
+            <m:r>
+              <m:t>V</m:t>
+            </m:r>
+          </m:e>
+          <m:sub>
+            <m:r>
+              <m:t>f</m:t>
+            </m:r>
+          </m:sub>
+        </m:sSub>
+        <m:r>
+          <m:t>[</m:t>
+        </m:r>
+        <m:r>
+          <m:t>0</m:t>
+        </m:r>
+        <m:r>
+          <m:t>,</m:t>
+        </m:r>
+        <m:r>
+          <m:t>1</m:t>
+        </m:r>
+        <m:r>
+          <m:t>]</m:t>
+        </m:r>
+        <m:r>
+          <m:t>≮</m:t>
+        </m:r>
+        <m:r>
+          <m:t>∞</m:t>
+        </m:r>
+      </m:oMath>
       <w:r>
         <w:t xml:space="preserve">. This is a contradiction to the assumption of</w:t>
       </w:r>
@@ -30720,7 +30889,7 @@
       <w:pPr>
         <w:pStyle w:val="Heading3"/>
       </w:pPr>
-      <w:bookmarkStart w:id="96" w:name="suppose-that-1-qp-infty-and-that-frac1p-1q-1.-prove-that-if-f_n-rightarrow-f-in-lpmathbbr-and-g_n-rightarrow-g-in-lqmathbbr-then-f_ng_n-rightarrow-fg-in-l1mathbbr."/>
+      <w:bookmarkStart w:id="96" w:name="suppose-that-1-qp-infty-and-that-frac1p-frac1q-1.-prove-that-if-f_n-rightarrow-f-in-lpmathbbr-and-g_n-rightarrow-g-in-lqmathbbr-then-f_ng_n-rightarrow-fg-in-l1mathbbr."/>
       <w:bookmarkEnd w:id="96"/>
       <w:r>
         <w:t xml:space="preserve">Suppose that</w:t>
@@ -30779,12 +30948,21 @@
         <m:r>
           <m:t>+</m:t>
         </m:r>
-        <m:r>
-          <m:t>1</m:t>
-        </m:r>
-        <m:r>
-          <m:t>q</m:t>
-        </m:r>
+        <m:f>
+          <m:fPr>
+            <m:type m:val="bar"/>
+          </m:fPr>
+          <m:num>
+            <m:r>
+              <m:t>1</m:t>
+            </m:r>
+          </m:num>
+          <m:den>
+            <m:r>
+              <m:t>q</m:t>
+            </m:r>
+          </m:den>
+        </m:f>
         <m:r>
           <m:t>=</m:t>
         </m:r>
@@ -31508,7 +31686,7 @@
         <w:pStyle w:val="FirstParagraph"/>
       </w:pPr>
       <w:r>
-        <w:t xml:space="preserve">where</w:t>
+        <w:t xml:space="preserve">by Holder's Inequality where</w:t>
       </w:r>
       <w:r>
         <w:t xml:space="preserve"> </w:t>
@@ -32330,7 +32508,7 @@
                 <m:t>|</m:t>
               </m:r>
               <m:r>
-                <m:t>x</m:t>
+                <m:t>f</m:t>
               </m:r>
               <m:r>
                 <m:t>|</m:t>
@@ -32616,7 +32794,7 @@
                 <m:t>|</m:t>
               </m:r>
               <m:r>
-                <m:t>x</m:t>
+                <m:t>f</m:t>
               </m:r>
               <m:r>
                 <m:t>|</m:t>
@@ -32729,7 +32907,7 @@
                 <m:t>|</m:t>
               </m:r>
               <m:r>
-                <m:t>x</m:t>
+                <m:t>f</m:t>
               </m:r>
               <m:r>
                 <m:t>|</m:t>
@@ -32861,7 +33039,7 @@
               <m:t>|</m:t>
             </m:r>
             <m:r>
-              <m:t>x</m:t>
+              <m:t>f</m:t>
             </m:r>
             <m:r>
               <m:t>|</m:t>
@@ -34060,22 +34238,327 @@
         <w:t xml:space="preserve"> </w:t>
       </w:r>
       <w:r>
-        <w:t xml:space="preserve">respectively.</w:t>
+        <w:t xml:space="preserve">respectively. This is where we get the above equality, as</w:t>
       </w:r>
     </w:p>
     <w:p>
       <w:pPr>
         <w:pStyle w:val="BodyText"/>
       </w:pPr>
+      <m:oMathPara>
+        <m:oMathParaPr>
+          <m:jc m:val="center"/>
+        </m:oMathParaPr>
+        <m:oMath>
+          <m:sSub>
+            <m:e>
+              <m:d>
+                <m:dPr>
+                  <m:begChr m:val="∥"/>
+                  <m:endChr m:val="∥"/>
+                  <m:grow/>
+                </m:dPr>
+                <m:e>
+                  <m:sSub>
+                    <m:e>
+                      <m:r>
+                        <m:t>χ</m:t>
+                      </m:r>
+                    </m:e>
+                    <m:sub>
+                      <m:r>
+                        <m:t>(</m:t>
+                      </m:r>
+                      <m:r>
+                        <m:t>0</m:t>
+                      </m:r>
+                      <m:r>
+                        <m:t>,</m:t>
+                      </m:r>
+                      <m:sSub>
+                        <m:e>
+                          <m:r>
+                            <m:t>t</m:t>
+                          </m:r>
+                        </m:e>
+                        <m:sub>
+                          <m:r>
+                            <m:t>2</m:t>
+                          </m:r>
+                        </m:sub>
+                      </m:sSub>
+                      <m:r>
+                        <m:t>)</m:t>
+                      </m:r>
+                    </m:sub>
+                  </m:sSub>
+                  <m:r>
+                    <m:t>−</m:t>
+                  </m:r>
+                  <m:sSub>
+                    <m:e>
+                      <m:r>
+                        <m:t>χ</m:t>
+                      </m:r>
+                    </m:e>
+                    <m:sub>
+                      <m:r>
+                        <m:t>(</m:t>
+                      </m:r>
+                      <m:r>
+                        <m:t>0</m:t>
+                      </m:r>
+                      <m:r>
+                        <m:t>,</m:t>
+                      </m:r>
+                      <m:sSub>
+                        <m:e>
+                          <m:r>
+                            <m:t>t</m:t>
+                          </m:r>
+                        </m:e>
+                        <m:sub>
+                          <m:r>
+                            <m:t>1</m:t>
+                          </m:r>
+                        </m:sub>
+                      </m:sSub>
+                      <m:r>
+                        <m:t>)</m:t>
+                      </m:r>
+                    </m:sub>
+                  </m:sSub>
+                </m:e>
+              </m:d>
+            </m:e>
+            <m:sub>
+              <m:r>
+                <m:t>∞</m:t>
+              </m:r>
+            </m:sub>
+          </m:sSub>
+          <m:r>
+            <m:t>=</m:t>
+          </m:r>
+          <m:limLow>
+            <m:e>
+              <m:r>
+                <m:rPr>
+                  <m:sty m:val="p"/>
+                </m:rPr>
+                <m:t>sup</m:t>
+              </m:r>
+            </m:e>
+            <m:lim>
+              <m:r>
+                <m:t>x</m:t>
+              </m:r>
+              <m:r>
+                <m:t>∈</m:t>
+              </m:r>
+              <m:r>
+                <m:t>[</m:t>
+              </m:r>
+              <m:r>
+                <m:t>0</m:t>
+              </m:r>
+              <m:r>
+                <m:t>,</m:t>
+              </m:r>
+              <m:r>
+                <m:t>1</m:t>
+              </m:r>
+              <m:r>
+                <m:t>]</m:t>
+              </m:r>
+            </m:lim>
+          </m:limLow>
+          <m:d>
+            <m:dPr>
+              <m:begChr m:val="|"/>
+              <m:endChr m:val="|"/>
+              <m:grow/>
+            </m:dPr>
+            <m:e>
+              <m:sSub>
+                <m:e>
+                  <m:r>
+                    <m:t>χ</m:t>
+                  </m:r>
+                </m:e>
+                <m:sub>
+                  <m:r>
+                    <m:t>(</m:t>
+                  </m:r>
+                  <m:r>
+                    <m:t>0</m:t>
+                  </m:r>
+                  <m:r>
+                    <m:t>,</m:t>
+                  </m:r>
+                  <m:sSub>
+                    <m:e>
+                      <m:r>
+                        <m:t>t</m:t>
+                      </m:r>
+                    </m:e>
+                    <m:sub>
+                      <m:r>
+                        <m:t>2</m:t>
+                      </m:r>
+                    </m:sub>
+                  </m:sSub>
+                  <m:r>
+                    <m:t>)</m:t>
+                  </m:r>
+                </m:sub>
+              </m:sSub>
+              <m:r>
+                <m:t>(</m:t>
+              </m:r>
+              <m:r>
+                <m:t>x</m:t>
+              </m:r>
+              <m:r>
+                <m:t>)</m:t>
+              </m:r>
+              <m:r>
+                <m:t>−</m:t>
+              </m:r>
+              <m:sSub>
+                <m:e>
+                  <m:r>
+                    <m:t>χ</m:t>
+                  </m:r>
+                </m:e>
+                <m:sub>
+                  <m:r>
+                    <m:t>(</m:t>
+                  </m:r>
+                  <m:r>
+                    <m:t>0</m:t>
+                  </m:r>
+                  <m:r>
+                    <m:t>,</m:t>
+                  </m:r>
+                  <m:sSub>
+                    <m:e>
+                      <m:r>
+                        <m:t>t</m:t>
+                      </m:r>
+                    </m:e>
+                    <m:sub>
+                      <m:r>
+                        <m:t>1</m:t>
+                      </m:r>
+                    </m:sub>
+                  </m:sSub>
+                  <m:r>
+                    <m:t>)</m:t>
+                  </m:r>
+                </m:sub>
+              </m:sSub>
+              <m:r>
+                <m:t>(</m:t>
+              </m:r>
+              <m:r>
+                <m:t>x</m:t>
+              </m:r>
+              <m:r>
+                <m:t>)</m:t>
+              </m:r>
+            </m:e>
+          </m:d>
+          <m:r>
+            <m:t>=</m:t>
+          </m:r>
+          <m:r>
+            <m:t>1</m:t>
+          </m:r>
+        </m:oMath>
+      </m:oMathPara>
+    </w:p>
+    <w:p>
+      <w:pPr>
+        <w:pStyle w:val="FirstParagraph"/>
+      </w:pPr>
       <w:r>
         <w:t xml:space="preserve">Consider</w:t>
       </w:r>
       <w:r>
         <w:t xml:space="preserve"> </w:t>
       </w:r>
-      <w:r>
-        <w:t xml:space="preserve">$\left{ B_{\left(\chi_{(0,t)}, \frac{1}{3} \right)} \right}$</w:t>
-      </w:r>
+      <m:oMath>
+        <m:d>
+          <m:dPr>
+            <m:begChr m:val="{"/>
+            <m:endChr m:val="}"/>
+            <m:grow/>
+          </m:dPr>
+          <m:e>
+            <m:sSub>
+              <m:e>
+                <m:r>
+                  <m:t>B</m:t>
+                </m:r>
+              </m:e>
+              <m:sub>
+                <m:d>
+                  <m:dPr>
+                    <m:begChr m:val="("/>
+                    <m:endChr m:val=")"/>
+                    <m:grow/>
+                  </m:dPr>
+                  <m:e>
+                    <m:sSub>
+                      <m:e>
+                        <m:r>
+                          <m:t>χ</m:t>
+                        </m:r>
+                      </m:e>
+                      <m:sub>
+                        <m:r>
+                          <m:t>(</m:t>
+                        </m:r>
+                        <m:r>
+                          <m:t>0</m:t>
+                        </m:r>
+                        <m:r>
+                          <m:t>,</m:t>
+                        </m:r>
+                        <m:r>
+                          <m:t>t</m:t>
+                        </m:r>
+                        <m:r>
+                          <m:t>)</m:t>
+                        </m:r>
+                      </m:sub>
+                    </m:sSub>
+                    <m:r>
+                      <m:t>,</m:t>
+                    </m:r>
+                    <m:f>
+                      <m:fPr>
+                        <m:type m:val="bar"/>
+                      </m:fPr>
+                      <m:num>
+                        <m:r>
+                          <m:t>1</m:t>
+                        </m:r>
+                      </m:num>
+                      <m:den>
+                        <m:r>
+                          <m:t>3</m:t>
+                        </m:r>
+                      </m:den>
+                    </m:f>
+                  </m:e>
+                </m:d>
+              </m:sub>
+            </m:sSub>
+          </m:e>
+        </m:d>
+      </m:oMath>
       <w:r>
         <w:t xml:space="preserve"> </w:t>
       </w:r>
@@ -35392,7 +35875,7 @@
       <w:pPr>
         <w:pStyle w:val="Heading3"/>
       </w:pPr>
-      <w:bookmarkStart w:id="111" w:name="if-e-is-a-measurable-subset-of-mathbbr-then-there-is-an-interval-i-such-that-lambdae-cap-i-frac910-lambdai-or-lambdaec-cap-i-frac910-lambda-i."/>
+      <w:bookmarkStart w:id="111" w:name="if-e-is-a-measurable-subset-of-mathbbr-then-there-is-an-interval-i-such-that-me-cap-i-frac910-mi-or-mec-cap-i-frac910-m-i."/>
       <w:bookmarkEnd w:id="111"/>
       <w:r>
         <w:t xml:space="preserve">If</w:t>
@@ -35445,7 +35928,7 @@
       </w:r>
       <m:oMath>
         <m:r>
-          <m:t>λ</m:t>
+          <m:t>m</m:t>
         </m:r>
         <m:r>
           <m:t>(</m:t>
@@ -35481,7 +35964,7 @@
           </m:den>
         </m:f>
         <m:r>
-          <m:t>λ</m:t>
+          <m:t>m</m:t>
         </m:r>
         <m:r>
           <m:t>(</m:t>
@@ -35504,7 +35987,7 @@
       </w:r>
       <m:oMath>
         <m:r>
-          <m:t>λ</m:t>
+          <m:t>m</m:t>
         </m:r>
         <m:r>
           <m:t>(</m:t>
@@ -35549,7 +36032,7 @@
           </m:den>
         </m:f>
         <m:r>
-          <m:t>λ</m:t>
+          <m:t>m</m:t>
         </m:r>
         <m:r>
           <m:t>(</m:t>
@@ -36747,7 +37230,7 @@
           <w:i/>
           <w:b/>
         </w:rPr>
-        <w:t xml:space="preserve">Thus I’m not quite sure if anything is proven…</w:t>
+        <w:t xml:space="preserve">Thus I'm not quite sure if anything is proven...</w:t>
       </w:r>
     </w:p>
     <w:p>
@@ -37030,35 +37513,38 @@
               </m:r>
             </m:sup>
             <m:e>
-              <m:r>
-                <m:t>{</m:t>
-              </m:r>
+              <m:d>
+                <m:dPr>
+                  <m:begChr m:val="{"/>
+                  <m:endChr m:val="}"/>
+                  <m:grow/>
+                </m:dPr>
+                <m:e>
+                  <m:r>
+                    <m:t>f</m:t>
+                  </m:r>
+                  <m:r>
+                    <m:t>&gt;</m:t>
+                  </m:r>
+                  <m:f>
+                    <m:fPr>
+                      <m:type m:val="bar"/>
+                    </m:fPr>
+                    <m:num>
+                      <m:r>
+                        <m:t>1</m:t>
+                      </m:r>
+                    </m:num>
+                    <m:den>
+                      <m:r>
+                        <m:t>n</m:t>
+                      </m:r>
+                    </m:den>
+                  </m:f>
+                </m:e>
+              </m:d>
             </m:e>
           </m:nary>
-          <m:r>
-            <m:t>f</m:t>
-          </m:r>
-          <m:r>
-            <m:t>&gt;</m:t>
-          </m:r>
-          <m:f>
-            <m:fPr>
-              <m:type m:val="bar"/>
-            </m:fPr>
-            <m:num>
-              <m:r>
-                <m:t>1</m:t>
-              </m:r>
-            </m:num>
-            <m:den>
-              <m:r>
-                <m:t>n</m:t>
-              </m:r>
-            </m:den>
-          </m:f>
-          <m:r>
-            <m:t>}</m:t>
-          </m:r>
         </m:oMath>
       </m:oMathPara>
     </w:p>
@@ -37089,33 +37575,36 @@
               <m:grow/>
             </m:dPr>
             <m:e>
-              <m:r>
-                <m:t>{</m:t>
-              </m:r>
-              <m:r>
-                <m:t>f</m:t>
-              </m:r>
-              <m:r>
-                <m:t>&gt;</m:t>
-              </m:r>
-              <m:f>
-                <m:fPr>
-                  <m:type m:val="bar"/>
-                </m:fPr>
-                <m:num>
+              <m:d>
+                <m:dPr>
+                  <m:begChr m:val="{"/>
+                  <m:endChr m:val="}"/>
+                  <m:grow/>
+                </m:dPr>
+                <m:e>
                   <m:r>
-                    <m:t>1</m:t>
+                    <m:t>f</m:t>
                   </m:r>
-                </m:num>
-                <m:den>
                   <m:r>
-                    <m:t>n</m:t>
+                    <m:t>&gt;</m:t>
                   </m:r>
-                </m:den>
-              </m:f>
-              <m:r>
-                <m:t>}</m:t>
-              </m:r>
+                  <m:f>
+                    <m:fPr>
+                      <m:type m:val="bar"/>
+                    </m:fPr>
+                    <m:num>
+                      <m:r>
+                        <m:t>1</m:t>
+                      </m:r>
+                    </m:num>
+                    <m:den>
+                      <m:r>
+                        <m:t>n</m:t>
+                      </m:r>
+                    </m:den>
+                  </m:f>
+                </m:e>
+              </m:d>
             </m:e>
           </m:d>
           <m:r>
@@ -37239,7 +37728,7 @@
         <w:t xml:space="preserve"> </w:t>
       </w:r>
       <w:r>
-        <w:t xml:space="preserve">and by Chebyshev’s Inequality.</w:t>
+        <w:t xml:space="preserve">and by Chebyshev's Inequality.</w:t>
       </w:r>
     </w:p>
     <w:p>
@@ -40589,7 +41078,7 @@
         <w:t xml:space="preserve"> </w:t>
       </w:r>
       <w:r>
-        <w:t xml:space="preserve">by Russell A. Gordon. These notes consist of basic real analysis ideas based off of my past undergraduate class taught by Dr. Christine Leverenz at Georgetown College.</w:t>
+        <w:t xml:space="preserve">by Russell A. Gordon. These notes consist of basic real analysis ideas based off of my past undergraduate class taught by Dr. Christine Leverenz at Georgetown College.</w:t>
       </w:r>
     </w:p>
     <w:p>
@@ -42974,7 +43463,7 @@
         <w:pStyle w:val="FirstParagraph"/>
       </w:pPr>
       <w:r>
-        <w:t xml:space="preserve">—</w:t>
+        <w:t xml:space="preserve">---</w:t>
       </w:r>
       <w:r>
         <w:t xml:space="preserve"> </w:t>
@@ -43017,7 +43506,7 @@
         <w:pStyle w:val="BodyText"/>
       </w:pPr>
       <w:r>
-        <w:t xml:space="preserve">—</w:t>
+        <w:t xml:space="preserve">---</w:t>
       </w:r>
       <w:r>
         <w:t xml:space="preserve"> </w:t>
@@ -43075,7 +43564,7 @@
         <w:pStyle w:val="BodyText"/>
       </w:pPr>
       <w:r>
-        <w:t xml:space="preserve">—</w:t>
+        <w:t xml:space="preserve">---</w:t>
       </w:r>
       <w:r>
         <w:t xml:space="preserve"> </w:t>
@@ -45842,7 +46331,7 @@
         <w:rPr>
           <w:b/>
         </w:rPr>
-        <w:t xml:space="preserve">Rolle’s Theorem</w:t>
+        <w:t xml:space="preserve">Rolle's Theorem</w:t>
       </w:r>
       <w:r>
         <w:t xml:space="preserve">: Let</w:t>
@@ -47945,7 +48434,7 @@
         </m:sSub>
       </m:oMath>
       <w:r>
-        <w:t xml:space="preserve">’s are constants</w:t>
+        <w:t xml:space="preserve">'s are constants</w:t>
       </w:r>
     </w:p>
     <w:p>
@@ -48164,7 +48653,7 @@
         </m:sSub>
       </m:oMath>
       <w:r>
-        <w:t xml:space="preserve">’s and</w:t>
+        <w:t xml:space="preserve">'s and</w:t>
       </w:r>
       <w:r>
         <w:t xml:space="preserve"> </w:t>
@@ -48184,7 +48673,7 @@
         </m:sSub>
       </m:oMath>
       <w:r>
-        <w:t xml:space="preserve">’s are constants</w:t>
+        <w:t xml:space="preserve">'s are constants</w:t>
       </w:r>
     </w:p>
     <w:p>
@@ -50180,7 +50669,7 @@
         </w:numPr>
       </w:pPr>
       <w:r>
-        <w:t xml:space="preserve">A lot more information is here, may add later. I just don’t think it will help much for the Qual</w:t>
+        <w:t xml:space="preserve">A lot more information is here, may add later. I just don't think it will help much for the Qual</w:t>
       </w:r>
     </w:p>
     <w:p>
@@ -50912,7 +51401,7 @@
         </w:numPr>
       </w:pPr>
       <w:r>
-        <w:t xml:space="preserve">More is in this section. Possibly going to add more, but I don’t find it necessary for the Qual.</w:t>
+        <w:t xml:space="preserve">More is in this section. Possibly going to add more, but I don't find it necessary for the Qual.</w:t>
       </w:r>
     </w:p>
     <w:p>
@@ -52773,7 +53262,7 @@
         <w:pStyle w:val="FirstParagraph"/>
       </w:pPr>
       <w:r>
-        <w:t xml:space="preserve">– the empty set belongs to</w:t>
+        <w:t xml:space="preserve">-- the empty set belongs to</w:t>
       </w:r>
       <w:r>
         <w:t xml:space="preserve"> </w:t>
@@ -52793,7 +53282,7 @@
         <w:pStyle w:val="BodyText"/>
       </w:pPr>
       <w:r>
-        <w:t xml:space="preserve">– the complement in</w:t>
+        <w:t xml:space="preserve">-- the complement in</w:t>
       </w:r>
       <w:r>
         <w:t xml:space="preserve"> </w:t>
@@ -52845,7 +53334,7 @@
         <w:pStyle w:val="BodyText"/>
       </w:pPr>
       <w:r>
-        <w:t xml:space="preserve">– the union of a countable collection of sets in</w:t>
+        <w:t xml:space="preserve">-- the union of a countable collection of sets in</w:t>
       </w:r>
       <w:r>
         <w:t xml:space="preserve"> </w:t>
@@ -55538,7 +56027,7 @@
         </m:sSub>
       </m:oMath>
       <w:r>
-        <w:t xml:space="preserve">’s.</w:t>
+        <w:t xml:space="preserve">'s.</w:t>
       </w:r>
     </w:p>
     <w:p>
@@ -58483,7 +58972,7 @@
         <w:rPr>
           <w:b/>
         </w:rPr>
-        <w:t xml:space="preserve">Egoroff’s Theorem</w:t>
+        <w:t xml:space="preserve">Egoroff's Theorem</w:t>
       </w:r>
       <w:r>
         <w:t xml:space="preserve">: Assume</w:t>
@@ -58704,7 +59193,7 @@
         </w:numPr>
       </w:pPr>
       <w:r>
-        <w:t xml:space="preserve">Under the assumptions of Egoroff’s Thm, for all</w:t>
+        <w:t xml:space="preserve">Under the assumptions of Egoroff's Thm, for all</w:t>
       </w:r>
       <w:r>
         <w:t xml:space="preserve"> </w:t>
@@ -62111,7 +62600,7 @@
         <w:rPr>
           <w:b/>
         </w:rPr>
-        <w:t xml:space="preserve">Chebychev’s Inequality</w:t>
+        <w:t xml:space="preserve">Chebychev's Inequality</w:t>
       </w:r>
       <w:r>
         <w:t xml:space="preserve">: Let</w:t>
@@ -62387,7 +62876,7 @@
         <w:rPr>
           <w:b/>
         </w:rPr>
-        <w:t xml:space="preserve">Fatou’s Lemma</w:t>
+        <w:t xml:space="preserve">Fatou's Lemma</w:t>
       </w:r>
       <w:r>
         <w:t xml:space="preserve">: Let</w:t>
@@ -66118,7 +66607,7 @@
         <w:rPr>
           <w:b/>
         </w:rPr>
-        <w:t xml:space="preserve">Jordan’s Thm</w:t>
+        <w:t xml:space="preserve">Jordan's Thm</w:t>
       </w:r>
       <w:r>
         <w:t xml:space="preserve">: A function</w:t>
@@ -69700,7 +70189,7 @@
         <w:rPr>
           <w:b/>
         </w:rPr>
-        <w:t xml:space="preserve">Young’s Inequality</w:t>
+        <w:t xml:space="preserve">Young's Inequality</w:t>
       </w:r>
       <w:r>
         <w:t xml:space="preserve">: For</w:t>
@@ -70164,7 +70653,7 @@
         <w:rPr>
           <w:b/>
         </w:rPr>
-        <w:t xml:space="preserve">Holder’s Inequality</w:t>
+        <w:t xml:space="preserve">Holder's Inequality</w:t>
       </w:r>
       <w:r>
         <w:t xml:space="preserve">.</w:t>
@@ -78618,7 +79107,7 @@
     </w:lvl>
   </w:abstractNum>
   <w:abstractNum w:abstractNumId="990">
-    <w:nsid w:val="21de06b8"/>
+    <w:nsid w:val="65a2ae45"/>
     <w:multiLevelType w:val="multilevel"/>
     <w:lvl w:ilvl="0">
       <w:numFmt w:val="bullet"/>
@@ -78699,7 +79188,7 @@
     </w:lvl>
   </w:abstractNum>
   <w:abstractNum w:abstractNumId="991">
-    <w:nsid w:val="de8deaa6"/>
+    <w:nsid w:val="5e1546a5"/>
     <w:multiLevelType w:val="multilevel"/>
     <w:lvl w:ilvl="0">
       <w:numFmt w:val="bullet"/>
@@ -78780,7 +79269,7 @@
     </w:lvl>
   </w:abstractNum>
   <w:abstractNum w:abstractNumId="99721">
-    <w:nsid w:val="70c93d69"/>
+    <w:nsid w:val="77421176"/>
     <w:multiLevelType w:val="multilevel"/>
     <w:lvl w:ilvl="0">
       <w:start w:val="1"/>
@@ -78868,7 +79357,7 @@
     </w:lvl>
   </w:abstractNum>
   <w:abstractNum w:abstractNumId="99731">
-    <w:nsid w:val="1c0d6a8e"/>
+    <w:nsid w:val="d2e04ed2"/>
     <w:multiLevelType w:val="multilevel"/>
     <w:lvl w:ilvl="0">
       <w:start w:val="1"/>
@@ -78956,7 +79445,7 @@
     </w:lvl>
   </w:abstractNum>
   <w:abstractNum w:abstractNumId="99531">
-    <w:nsid w:val="5debdbb6"/>
+    <w:nsid w:val="c4725fb8"/>
     <w:multiLevelType w:val="multilevel"/>
     <w:lvl w:ilvl="0">
       <w:start w:val="1"/>

</xml_diff>

<commit_message>
my analysis work for the day. The friendlies over on stack exchange were very helpful with my questions I had today. Maybe 1 or 2 new problems left, but should really focus on more recent ones instead.
</commit_message>
<xml_diff>
--- a/Classes/Old Qualifying Exams/My Solutions/My_Solutions_to_Analysis_Quals.docx
+++ b/Classes/Old Qualifying Exams/My Solutions/My_Solutions_to_Analysis_Quals.docx
@@ -129,7 +129,7 @@
         <w:t xml:space="preserve">Real Analysis; 4th Edition</w:t>
       </w:r>
       <w:r>
-        <w:t xml:space="preserve">. Thank you.</w:t>
+        <w:t xml:space="preserve">. Special thanks to Trevor Leach for sharing his solutions with me for reference on this document. Thank you for reading, and for every advice.</w:t>
       </w:r>
     </w:p>
     <w:p>
@@ -164,7 +164,7 @@
         <w:t xml:space="preserve"> </w:t>
       </w:r>
       <w:r>
-        <w:t xml:space="preserve">functions, uniform convergence, Lebesgue's characterization of Riemann integrability</w:t>
+        <w:t xml:space="preserve">functions, uniform convergence, Lebesgue’s characterization of Riemann integrability</w:t>
       </w:r>
     </w:p>
     <w:p>
@@ -3817,7 +3817,7 @@
         <w:pStyle w:val="FirstParagraph"/>
       </w:pPr>
       <w:r>
-        <w:t xml:space="preserve">Using Lebesgue's fundamental theorem of calculus, we know that</w:t>
+        <w:t xml:space="preserve">Using Lebesgue’s fundamental theorem of calculus, we know that</w:t>
       </w:r>
     </w:p>
     <w:p>
@@ -4115,7 +4115,7 @@
         <w:t xml:space="preserve"> </w:t>
       </w:r>
       <w:r>
-        <w:t xml:space="preserve">is absolutely continuous, which implies it's of bounded variation. QED</w:t>
+        <w:t xml:space="preserve">is absolutely continuous, which implies it’s of bounded variation. QED</w:t>
       </w:r>
     </w:p>
     <w:p>
@@ -5618,6 +5618,14 @@
     </w:p>
     <w:p>
       <w:pPr>
+        <w:pStyle w:val="FirstParagraph"/>
+      </w:pPr>
+      <w:r>
+        <w:t xml:space="preserve">QED</w:t>
+      </w:r>
+    </w:p>
+    <w:p>
+      <w:pPr>
         <w:pStyle w:val="Heading3"/>
       </w:pPr>
       <w:bookmarkStart w:id="35" w:name="let-e_n-subset-mathcalm-be-a-sequence-of-lebesgue-measurable-subsets-of-01.-prove-a-if-sum-me_n-infty-then-mlim-sup-e_n-0-and-b-if-me_n-to-0-it-may-not-be-true-that-mlim-sup-e_n-0"/>
@@ -6786,7 +6794,7 @@
         </m:r>
       </m:oMath>
       <w:r>
-        <w:t xml:space="preserve">,...</w:t>
+        <w:t xml:space="preserve">,…</w:t>
       </w:r>
       <w:r>
         <w:t xml:space="preserve"> </w:t>
@@ -8823,7 +8831,7 @@
         </m:r>
       </m:oMath>
       <w:r>
-        <w:t xml:space="preserve">. Let's define</w:t>
+        <w:t xml:space="preserve">. Let’s define</w:t>
       </w:r>
       <w:r>
         <w:t xml:space="preserve"> </w:t>
@@ -10239,7 +10247,7 @@
         <w:pStyle w:val="FirstParagraph"/>
       </w:pPr>
       <w:r>
-        <w:t xml:space="preserve">Note, by Holder's since we have</w:t>
+        <w:t xml:space="preserve">Note, by Holder’s since we have</w:t>
       </w:r>
       <w:r>
         <w:t xml:space="preserve"> </w:t>
@@ -15055,7 +15063,7 @@
         <w:pStyle w:val="FirstParagraph"/>
       </w:pPr>
       <w:r>
-        <w:t xml:space="preserve">by Holders' because</w:t>
+        <w:t xml:space="preserve">by Holders’ because</w:t>
       </w:r>
       <w:r>
         <w:t xml:space="preserve"> </w:t>
@@ -15792,7 +15800,7 @@
         <w:t xml:space="preserve"> </w:t>
       </w:r>
       <w:r>
-        <w:t xml:space="preserve">by the Weirstrass-M test (and because it's a geometric series). Let</w:t>
+        <w:t xml:space="preserve">by the Weirstrass-M test (and because it’s a geometric series). Let</w:t>
       </w:r>
       <w:r>
         <w:t xml:space="preserve"> </w:t>
@@ -15962,7 +15970,7 @@
         <w:t xml:space="preserve"> </w:t>
       </w:r>
       <w:r>
-        <w:t xml:space="preserve">which converges because it's a geometric sequence. Now we apply the Weirstrass M-test to give us the desired result.</w:t>
+        <w:t xml:space="preserve">which converges because it’s a geometric sequence. Now we apply the Weirstrass M-test to give us the desired result.</w:t>
       </w:r>
     </w:p>
     <w:p>
@@ -17270,7 +17278,7 @@
         </m:r>
       </m:oMath>
       <w:r>
-        <w:t xml:space="preserve">, and since we're integrating between</w:t>
+        <w:t xml:space="preserve">, and since we’re integrating between</w:t>
       </w:r>
       <w:r>
         <w:t xml:space="preserve"> </w:t>
@@ -22781,7 +22789,7 @@
         <w:t xml:space="preserve"> </w:t>
       </w:r>
       <w:r>
-        <w:t xml:space="preserve">thus it's dense in</w:t>
+        <w:t xml:space="preserve">thus it’s dense in</w:t>
       </w:r>
       <w:r>
         <w:t xml:space="preserve"> </w:t>
@@ -23755,7 +23763,7 @@
         <w:pStyle w:val="FirstParagraph"/>
       </w:pPr>
       <w:r>
-        <w:t xml:space="preserve">by Holder's Inequality, where</w:t>
+        <w:t xml:space="preserve">by Holder’s Inequality, where</w:t>
       </w:r>
       <w:r>
         <w:t xml:space="preserve"> </w:t>
@@ -28533,7 +28541,7 @@
         <w:t xml:space="preserve"> </w:t>
       </w:r>
       <w:r>
-        <w:t xml:space="preserve">almost everywhere because it's integrable when</w:t>
+        <w:t xml:space="preserve">almost everywhere because it’s integrable when</w:t>
       </w:r>
       <w:r>
         <w:t xml:space="preserve"> </w:t>
@@ -30491,7 +30499,7 @@
         <w:t xml:space="preserve"> </w:t>
       </w:r>
       <w:r>
-        <w:t xml:space="preserve">which diverges because it's a harmonic series. Thus</w:t>
+        <w:t xml:space="preserve">which diverges because it’s a harmonic series. Thus</w:t>
       </w:r>
       <w:r>
         <w:t xml:space="preserve"> </w:t>
@@ -31167,7 +31175,7 @@
         <w:t xml:space="preserve"> </w:t>
       </w:r>
       <w:r>
-        <w:t xml:space="preserve">is integrable</w:t>
+        <w:t xml:space="preserve">is integrable. QED</w:t>
       </w:r>
     </w:p>
     <w:p>
@@ -31971,7 +31979,7 @@
         <w:pStyle w:val="FirstParagraph"/>
       </w:pPr>
       <w:r>
-        <w:t xml:space="preserve">by Holder's Inequality where</w:t>
+        <w:t xml:space="preserve">by Holder’s Inequality where</w:t>
       </w:r>
       <w:r>
         <w:t xml:space="preserve"> </w:t>
@@ -35186,11 +35194,1390 @@
         <w:pStyle w:val="FirstParagraph"/>
       </w:pPr>
       <w:r>
-        <w:rPr>
-          <w:i/>
-          <w:b/>
-        </w:rPr>
-        <w:t xml:space="preserve">Not yet solved</w:t>
+        <w:t xml:space="preserve">For every</w:t>
+      </w:r>
+      <w:r>
+        <w:t xml:space="preserve"> </w:t>
+      </w:r>
+      <m:oMath>
+        <m:r>
+          <m:t>n</m:t>
+        </m:r>
+        <m:r>
+          <m:t>∈</m:t>
+        </m:r>
+        <m:r>
+          <m:rPr>
+            <m:sty m:val="p"/>
+            <m:scr m:val="double-struck"/>
+          </m:rPr>
+          <m:t>N</m:t>
+        </m:r>
+      </m:oMath>
+      <w:r>
+        <w:t xml:space="preserve">, let</w:t>
+      </w:r>
+    </w:p>
+    <w:p>
+      <w:pPr>
+        <w:pStyle w:val="BodyText"/>
+      </w:pPr>
+      <m:oMathPara>
+        <m:oMathParaPr>
+          <m:jc m:val="center"/>
+        </m:oMathParaPr>
+        <m:oMath>
+          <m:sSub>
+            <m:e>
+              <m:r>
+                <m:t>A</m:t>
+              </m:r>
+            </m:e>
+            <m:sub>
+              <m:r>
+                <m:t>n</m:t>
+              </m:r>
+            </m:sub>
+          </m:sSub>
+          <m:r>
+            <m:t>=</m:t>
+          </m:r>
+          <m:r>
+            <m:t>{</m:t>
+          </m:r>
+          <m:r>
+            <m:t>x</m:t>
+          </m:r>
+          <m:r>
+            <m:t>∈</m:t>
+          </m:r>
+          <m:r>
+            <m:t>[</m:t>
+          </m:r>
+          <m:r>
+            <m:t>−</m:t>
+          </m:r>
+          <m:r>
+            <m:t>n</m:t>
+          </m:r>
+          <m:r>
+            <m:t>,</m:t>
+          </m:r>
+          <m:r>
+            <m:t>n</m:t>
+          </m:r>
+          <m:r>
+            <m:t>]</m:t>
+          </m:r>
+          <m:r>
+            <m:t>:</m:t>
+          </m:r>
+          <m:r>
+            <m:t>|</m:t>
+          </m:r>
+          <m:r>
+            <m:t>f</m:t>
+          </m:r>
+          <m:r>
+            <m:t>(</m:t>
+          </m:r>
+          <m:r>
+            <m:t>x</m:t>
+          </m:r>
+          <m:r>
+            <m:t>)</m:t>
+          </m:r>
+          <m:r>
+            <m:t>|</m:t>
+          </m:r>
+          <m:r>
+            <m:t>≤</m:t>
+          </m:r>
+          <m:r>
+            <m:t>n</m:t>
+          </m:r>
+          <m:r>
+            <m:t>}</m:t>
+          </m:r>
+        </m:oMath>
+      </m:oMathPara>
+    </w:p>
+    <w:p>
+      <w:pPr>
+        <w:pStyle w:val="FirstParagraph"/>
+      </w:pPr>
+      <w:r>
+        <w:t xml:space="preserve">and let</w:t>
+      </w:r>
+      <w:r>
+        <w:t xml:space="preserve"> </w:t>
+      </w:r>
+      <m:oMath>
+        <m:sSub>
+          <m:e>
+            <m:r>
+              <m:t>f</m:t>
+            </m:r>
+          </m:e>
+          <m:sub>
+            <m:r>
+              <m:t>n</m:t>
+            </m:r>
+          </m:sub>
+        </m:sSub>
+        <m:r>
+          <m:t>=</m:t>
+        </m:r>
+        <m:r>
+          <m:t>f</m:t>
+        </m:r>
+        <m:sSub>
+          <m:e>
+            <m:r>
+              <m:t>χ</m:t>
+            </m:r>
+          </m:e>
+          <m:sub>
+            <m:sSub>
+              <m:e>
+                <m:r>
+                  <m:t>A</m:t>
+                </m:r>
+              </m:e>
+              <m:sub>
+                <m:r>
+                  <m:t>n</m:t>
+                </m:r>
+              </m:sub>
+            </m:sSub>
+          </m:sub>
+        </m:sSub>
+      </m:oMath>
+      <w:r>
+        <w:t xml:space="preserve">. Also define the linear functional</w:t>
+      </w:r>
+      <w:r>
+        <w:t xml:space="preserve"> </w:t>
+      </w:r>
+      <m:oMath>
+        <m:sSub>
+          <m:e>
+            <m:r>
+              <m:t>T</m:t>
+            </m:r>
+          </m:e>
+          <m:sub>
+            <m:r>
+              <m:t>n</m:t>
+            </m:r>
+          </m:sub>
+        </m:sSub>
+        <m:r>
+          <m:t>:</m:t>
+        </m:r>
+        <m:sSup>
+          <m:e>
+            <m:r>
+              <m:t>L</m:t>
+            </m:r>
+          </m:e>
+          <m:sup>
+            <m:r>
+              <m:t>2</m:t>
+            </m:r>
+          </m:sup>
+        </m:sSup>
+        <m:r>
+          <m:t>→</m:t>
+        </m:r>
+        <m:r>
+          <m:rPr>
+            <m:sty m:val="p"/>
+            <m:scr m:val="double-struck"/>
+          </m:rPr>
+          <m:t>R</m:t>
+        </m:r>
+      </m:oMath>
+      <w:r>
+        <w:t xml:space="preserve"> </w:t>
+      </w:r>
+      <w:r>
+        <w:t xml:space="preserve">such that</w:t>
+      </w:r>
+    </w:p>
+    <w:p>
+      <w:pPr>
+        <w:pStyle w:val="BodyText"/>
+      </w:pPr>
+      <m:oMathPara>
+        <m:oMathParaPr>
+          <m:jc m:val="center"/>
+        </m:oMathParaPr>
+        <m:oMath>
+          <m:sSub>
+            <m:e>
+              <m:r>
+                <m:t>T</m:t>
+              </m:r>
+            </m:e>
+            <m:sub>
+              <m:r>
+                <m:t>n</m:t>
+              </m:r>
+            </m:sub>
+          </m:sSub>
+          <m:r>
+            <m:t>(</m:t>
+          </m:r>
+          <m:r>
+            <m:t>g</m:t>
+          </m:r>
+          <m:r>
+            <m:t>)</m:t>
+          </m:r>
+          <m:r>
+            <m:t>=</m:t>
+          </m:r>
+          <m:nary>
+            <m:naryPr>
+              <m:chr m:val="∫"/>
+              <m:limLoc m:val="subSup"/>
+              <m:subHide m:val="0"/>
+              <m:supHide m:val="1"/>
+            </m:naryPr>
+            <m:sub>
+              <m:r>
+                <m:rPr>
+                  <m:sty m:val="p"/>
+                  <m:scr m:val="double-struck"/>
+                </m:rPr>
+                <m:t>R</m:t>
+              </m:r>
+            </m:sub>
+            <m:sup/>
+            <m:e>
+              <m:sSub>
+                <m:e>
+                  <m:r>
+                    <m:t>f</m:t>
+                  </m:r>
+                </m:e>
+                <m:sub>
+                  <m:r>
+                    <m:t>n</m:t>
+                  </m:r>
+                </m:sub>
+              </m:sSub>
+            </m:e>
+          </m:nary>
+          <m:r>
+            <m:t>g</m:t>
+          </m:r>
+        </m:oMath>
+      </m:oMathPara>
+    </w:p>
+    <w:p>
+      <w:pPr>
+        <w:pStyle w:val="FirstParagraph"/>
+      </w:pPr>
+      <w:r>
+        <w:t xml:space="preserve">Clearly</w:t>
+      </w:r>
+      <w:r>
+        <w:t xml:space="preserve"> </w:t>
+      </w:r>
+      <m:oMath>
+        <m:sSub>
+          <m:e>
+            <m:r>
+              <m:t>T</m:t>
+            </m:r>
+          </m:e>
+          <m:sub>
+            <m:r>
+              <m:t>n</m:t>
+            </m:r>
+          </m:sub>
+        </m:sSub>
+      </m:oMath>
+      <w:r>
+        <w:t xml:space="preserve"> </w:t>
+      </w:r>
+      <w:r>
+        <w:t xml:space="preserve">is a bounded functional in</w:t>
+      </w:r>
+      <w:r>
+        <w:t xml:space="preserve"> </w:t>
+      </w:r>
+      <m:oMath>
+        <m:sSup>
+          <m:e>
+            <m:r>
+              <m:t>L</m:t>
+            </m:r>
+          </m:e>
+          <m:sup>
+            <m:r>
+              <m:t>2</m:t>
+            </m:r>
+          </m:sup>
+        </m:sSup>
+      </m:oMath>
+      <w:r>
+        <w:t xml:space="preserve">, since, by Holder’s inequality,</w:t>
+      </w:r>
+    </w:p>
+    <w:p>
+      <w:pPr>
+        <w:pStyle w:val="BodyText"/>
+      </w:pPr>
+      <m:oMathPara>
+        <m:oMathParaPr>
+          <m:jc m:val="center"/>
+        </m:oMathParaPr>
+        <m:oMath>
+          <m:r>
+            <m:t>|</m:t>
+          </m:r>
+          <m:sSub>
+            <m:e>
+              <m:r>
+                <m:t>T</m:t>
+              </m:r>
+            </m:e>
+            <m:sub>
+              <m:r>
+                <m:t>n</m:t>
+              </m:r>
+            </m:sub>
+          </m:sSub>
+          <m:r>
+            <m:t>(</m:t>
+          </m:r>
+          <m:r>
+            <m:t>g</m:t>
+          </m:r>
+          <m:r>
+            <m:t>)</m:t>
+          </m:r>
+          <m:r>
+            <m:t>|</m:t>
+          </m:r>
+          <m:r>
+            <m:t>≤</m:t>
+          </m:r>
+          <m:nary>
+            <m:naryPr>
+              <m:chr m:val="∫"/>
+              <m:limLoc m:val="subSup"/>
+              <m:subHide m:val="0"/>
+              <m:supHide m:val="1"/>
+            </m:naryPr>
+            <m:sub>
+              <m:r>
+                <m:rPr>
+                  <m:sty m:val="p"/>
+                  <m:scr m:val="double-struck"/>
+                </m:rPr>
+                <m:t>R</m:t>
+              </m:r>
+            </m:sub>
+            <m:sup/>
+            <m:e>
+              <m:r>
+                <m:t>|</m:t>
+              </m:r>
+            </m:e>
+          </m:nary>
+          <m:sSub>
+            <m:e>
+              <m:r>
+                <m:t>f</m:t>
+              </m:r>
+            </m:e>
+            <m:sub>
+              <m:r>
+                <m:t>n</m:t>
+              </m:r>
+            </m:sub>
+          </m:sSub>
+          <m:r>
+            <m:t>g</m:t>
+          </m:r>
+          <m:r>
+            <m:t>|</m:t>
+          </m:r>
+          <m:r>
+            <m:t>≤</m:t>
+          </m:r>
+          <m:r>
+            <m:t>|</m:t>
+          </m:r>
+          <m:r>
+            <m:t>|</m:t>
+          </m:r>
+          <m:sSub>
+            <m:e>
+              <m:r>
+                <m:t>f</m:t>
+              </m:r>
+            </m:e>
+            <m:sub>
+              <m:r>
+                <m:t>n</m:t>
+              </m:r>
+            </m:sub>
+          </m:sSub>
+          <m:r>
+            <m:t>|</m:t>
+          </m:r>
+          <m:sSub>
+            <m:e>
+              <m:r>
+                <m:t>|</m:t>
+              </m:r>
+            </m:e>
+            <m:sub>
+              <m:r>
+                <m:t>2</m:t>
+              </m:r>
+            </m:sub>
+          </m:sSub>
+          <m:r>
+            <m:t>|</m:t>
+          </m:r>
+          <m:r>
+            <m:t>|</m:t>
+          </m:r>
+          <m:r>
+            <m:t>g</m:t>
+          </m:r>
+          <m:r>
+            <m:t>|</m:t>
+          </m:r>
+          <m:sSub>
+            <m:e>
+              <m:r>
+                <m:t>|</m:t>
+              </m:r>
+            </m:e>
+            <m:sub>
+              <m:r>
+                <m:t>2</m:t>
+              </m:r>
+            </m:sub>
+          </m:sSub>
+        </m:oMath>
+      </m:oMathPara>
+    </w:p>
+    <w:p>
+      <w:pPr>
+        <w:pStyle w:val="FirstParagraph"/>
+      </w:pPr>
+      <w:r>
+        <w:t xml:space="preserve">Since</w:t>
+      </w:r>
+    </w:p>
+    <w:p>
+      <w:pPr>
+        <w:pStyle w:val="BodyText"/>
+      </w:pPr>
+      <m:oMathPara>
+        <m:oMathParaPr>
+          <m:jc m:val="center"/>
+        </m:oMathParaPr>
+        <m:oMath>
+          <m:r>
+            <m:t>|</m:t>
+          </m:r>
+          <m:sSub>
+            <m:e>
+              <m:r>
+                <m:t>T</m:t>
+              </m:r>
+            </m:e>
+            <m:sub>
+              <m:r>
+                <m:t>n</m:t>
+              </m:r>
+            </m:sub>
+          </m:sSub>
+          <m:r>
+            <m:t>(</m:t>
+          </m:r>
+          <m:sSub>
+            <m:e>
+              <m:r>
+                <m:t>f</m:t>
+              </m:r>
+            </m:e>
+            <m:sub>
+              <m:r>
+                <m:t>n</m:t>
+              </m:r>
+            </m:sub>
+          </m:sSub>
+          <m:r>
+            <m:t>)</m:t>
+          </m:r>
+          <m:r>
+            <m:t>|</m:t>
+          </m:r>
+          <m:r>
+            <m:t>=</m:t>
+          </m:r>
+          <m:d>
+            <m:dPr>
+              <m:begChr m:val="|"/>
+              <m:endChr m:val="|"/>
+              <m:grow/>
+            </m:dPr>
+            <m:e>
+              <m:sSub>
+                <m:e>
+                  <m:r>
+                    <m:t>∫</m:t>
+                  </m:r>
+                </m:e>
+                <m:sub>
+                  <m:r>
+                    <m:rPr>
+                      <m:sty m:val="p"/>
+                      <m:scr m:val="double-struck"/>
+                    </m:rPr>
+                    <m:t>R</m:t>
+                  </m:r>
+                </m:sub>
+              </m:sSub>
+              <m:sSup>
+                <m:e>
+                  <m:r>
+                    <m:t>f</m:t>
+                  </m:r>
+                </m:e>
+                <m:sup>
+                  <m:r>
+                    <m:t>2</m:t>
+                  </m:r>
+                </m:sup>
+              </m:sSup>
+              <m:sSub>
+                <m:e>
+                  <m:r>
+                    <m:t>χ</m:t>
+                  </m:r>
+                </m:e>
+                <m:sub>
+                  <m:sSub>
+                    <m:e>
+                      <m:r>
+                        <m:t>A</m:t>
+                      </m:r>
+                    </m:e>
+                    <m:sub>
+                      <m:r>
+                        <m:t>n</m:t>
+                      </m:r>
+                    </m:sub>
+                  </m:sSub>
+                </m:sub>
+              </m:sSub>
+            </m:e>
+          </m:d>
+          <m:r>
+            <m:t>=</m:t>
+          </m:r>
+          <m:nary>
+            <m:naryPr>
+              <m:chr m:val="∫"/>
+              <m:limLoc m:val="subSup"/>
+              <m:subHide m:val="0"/>
+              <m:supHide m:val="1"/>
+            </m:naryPr>
+            <m:sub>
+              <m:r>
+                <m:rPr>
+                  <m:sty m:val="p"/>
+                  <m:scr m:val="double-struck"/>
+                </m:rPr>
+                <m:t>R</m:t>
+              </m:r>
+            </m:sub>
+            <m:sup/>
+            <m:e>
+              <m:sSubSup>
+                <m:e>
+                  <m:r>
+                    <m:t>f</m:t>
+                  </m:r>
+                </m:e>
+                <m:sub>
+                  <m:r>
+                    <m:t>n</m:t>
+                  </m:r>
+                </m:sub>
+                <m:sup>
+                  <m:r>
+                    <m:t>2</m:t>
+                  </m:r>
+                </m:sup>
+              </m:sSubSup>
+            </m:e>
+          </m:nary>
+          <m:r>
+            <m:t>=</m:t>
+          </m:r>
+          <m:r>
+            <m:t>|</m:t>
+          </m:r>
+          <m:r>
+            <m:t>|</m:t>
+          </m:r>
+          <m:sSub>
+            <m:e>
+              <m:r>
+                <m:t>f</m:t>
+              </m:r>
+            </m:e>
+            <m:sub>
+              <m:r>
+                <m:t>n</m:t>
+              </m:r>
+            </m:sub>
+          </m:sSub>
+          <m:r>
+            <m:t>|</m:t>
+          </m:r>
+          <m:sSubSup>
+            <m:e>
+              <m:r>
+                <m:t>|</m:t>
+              </m:r>
+            </m:e>
+            <m:sub>
+              <m:r>
+                <m:t>2</m:t>
+              </m:r>
+            </m:sub>
+            <m:sup>
+              <m:r>
+                <m:t>2</m:t>
+              </m:r>
+            </m:sup>
+          </m:sSubSup>
+        </m:oMath>
+      </m:oMathPara>
+    </w:p>
+    <w:p>
+      <w:pPr>
+        <w:pStyle w:val="FirstParagraph"/>
+      </w:pPr>
+      <w:r>
+        <w:t xml:space="preserve">we can thus conclude that</w:t>
+      </w:r>
+      <w:r>
+        <w:t xml:space="preserve"> </w:t>
+      </w:r>
+      <m:oMath>
+        <m:r>
+          <m:t>|</m:t>
+        </m:r>
+        <m:r>
+          <m:t>|</m:t>
+        </m:r>
+        <m:sSub>
+          <m:e>
+            <m:r>
+              <m:t>T</m:t>
+            </m:r>
+          </m:e>
+          <m:sub>
+            <m:r>
+              <m:t>n</m:t>
+            </m:r>
+          </m:sub>
+        </m:sSub>
+        <m:r>
+          <m:t>|</m:t>
+        </m:r>
+        <m:r>
+          <m:t>|</m:t>
+        </m:r>
+        <m:r>
+          <m:t>=</m:t>
+        </m:r>
+        <m:r>
+          <m:t>|</m:t>
+        </m:r>
+        <m:r>
+          <m:t>|</m:t>
+        </m:r>
+        <m:sSub>
+          <m:e>
+            <m:r>
+              <m:t>f</m:t>
+            </m:r>
+          </m:e>
+          <m:sub>
+            <m:r>
+              <m:t>n</m:t>
+            </m:r>
+          </m:sub>
+        </m:sSub>
+        <m:r>
+          <m:t>|</m:t>
+        </m:r>
+        <m:sSub>
+          <m:e>
+            <m:r>
+              <m:t>|</m:t>
+            </m:r>
+          </m:e>
+          <m:sub>
+            <m:r>
+              <m:t>2</m:t>
+            </m:r>
+          </m:sub>
+        </m:sSub>
+      </m:oMath>
+      <w:r>
+        <w:t xml:space="preserve">. Moreover,</w:t>
+      </w:r>
+      <w:r>
+        <w:t xml:space="preserve"> </w:t>
+      </w:r>
+      <m:oMath>
+        <m:r>
+          <m:t>|</m:t>
+        </m:r>
+        <m:sSub>
+          <m:e>
+            <m:r>
+              <m:t>f</m:t>
+            </m:r>
+          </m:e>
+          <m:sub>
+            <m:r>
+              <m:t>n</m:t>
+            </m:r>
+          </m:sub>
+        </m:sSub>
+        <m:r>
+          <m:t>g</m:t>
+        </m:r>
+        <m:r>
+          <m:t>|</m:t>
+        </m:r>
+      </m:oMath>
+      <w:r>
+        <w:t xml:space="preserve"> </w:t>
+      </w:r>
+      <w:r>
+        <w:t xml:space="preserve">increases to</w:t>
+      </w:r>
+      <w:r>
+        <w:t xml:space="preserve"> </w:t>
+      </w:r>
+      <m:oMath>
+        <m:r>
+          <m:t>|</m:t>
+        </m:r>
+        <m:r>
+          <m:t>f</m:t>
+        </m:r>
+        <m:r>
+          <m:t>g</m:t>
+        </m:r>
+        <m:r>
+          <m:t>|</m:t>
+        </m:r>
+      </m:oMath>
+      <w:r>
+        <w:t xml:space="preserve"> </w:t>
+      </w:r>
+      <w:r>
+        <w:t xml:space="preserve">as</w:t>
+      </w:r>
+      <w:r>
+        <w:t xml:space="preserve"> </w:t>
+      </w:r>
+      <m:oMath>
+        <m:r>
+          <m:t>n</m:t>
+        </m:r>
+        <m:r>
+          <m:t>→</m:t>
+        </m:r>
+        <m:r>
+          <m:t>∞</m:t>
+        </m:r>
+      </m:oMath>
+      <w:r>
+        <w:t xml:space="preserve">. So</w:t>
+      </w:r>
+    </w:p>
+    <w:p>
+      <w:pPr>
+        <w:pStyle w:val="BodyText"/>
+      </w:pPr>
+      <m:oMathPara>
+        <m:oMathParaPr>
+          <m:jc m:val="center"/>
+        </m:oMathParaPr>
+        <m:oMath>
+          <m:limLow>
+            <m:e>
+              <m:r>
+                <m:rPr>
+                  <m:sty m:val="p"/>
+                </m:rPr>
+                <m:t>sup</m:t>
+              </m:r>
+            </m:e>
+            <m:lim>
+              <m:r>
+                <m:t>n</m:t>
+              </m:r>
+            </m:lim>
+          </m:limLow>
+          <m:r>
+            <m:t>|</m:t>
+          </m:r>
+          <m:sSub>
+            <m:e>
+              <m:r>
+                <m:t>T</m:t>
+              </m:r>
+            </m:e>
+            <m:sub>
+              <m:r>
+                <m:t>n</m:t>
+              </m:r>
+            </m:sub>
+          </m:sSub>
+          <m:r>
+            <m:t>(</m:t>
+          </m:r>
+          <m:r>
+            <m:t>g</m:t>
+          </m:r>
+          <m:r>
+            <m:t>)</m:t>
+          </m:r>
+          <m:r>
+            <m:t>|</m:t>
+          </m:r>
+          <m:r>
+            <m:t>≤</m:t>
+          </m:r>
+          <m:nary>
+            <m:naryPr>
+              <m:chr m:val="∫"/>
+              <m:limLoc m:val="subSup"/>
+              <m:subHide m:val="0"/>
+              <m:supHide m:val="1"/>
+            </m:naryPr>
+            <m:sub>
+              <m:r>
+                <m:rPr>
+                  <m:sty m:val="p"/>
+                  <m:scr m:val="double-struck"/>
+                </m:rPr>
+                <m:t>R</m:t>
+              </m:r>
+            </m:sub>
+            <m:sup/>
+            <m:e>
+              <m:r>
+                <m:t>|</m:t>
+              </m:r>
+            </m:e>
+          </m:nary>
+          <m:r>
+            <m:t>f</m:t>
+          </m:r>
+          <m:r>
+            <m:t>g</m:t>
+          </m:r>
+          <m:r>
+            <m:t>|</m:t>
+          </m:r>
+          <m:r>
+            <m:t>&lt;</m:t>
+          </m:r>
+          <m:r>
+            <m:t>∞</m:t>
+          </m:r>
+        </m:oMath>
+      </m:oMathPara>
+    </w:p>
+    <w:p>
+      <w:pPr>
+        <w:pStyle w:val="FirstParagraph"/>
+      </w:pPr>
+      <w:r>
+        <w:t xml:space="preserve">By the uniform boundedness principle, we can conclude that the sequence</w:t>
+      </w:r>
+      <w:r>
+        <w:t xml:space="preserve"> </w:t>
+      </w:r>
+      <m:oMath>
+        <m:r>
+          <m:t>(</m:t>
+        </m:r>
+        <m:sSub>
+          <m:e>
+            <m:r>
+              <m:t>T</m:t>
+            </m:r>
+          </m:e>
+          <m:sub>
+            <m:r>
+              <m:t>n</m:t>
+            </m:r>
+          </m:sub>
+        </m:sSub>
+        <m:r>
+          <m:t>)</m:t>
+        </m:r>
+      </m:oMath>
+      <w:r>
+        <w:t xml:space="preserve"> </w:t>
+      </w:r>
+      <w:r>
+        <w:t xml:space="preserve">converges to a bounded linear functional</w:t>
+      </w:r>
+      <w:r>
+        <w:t xml:space="preserve"> </w:t>
+      </w:r>
+      <m:oMath>
+        <m:r>
+          <m:t>T</m:t>
+        </m:r>
+      </m:oMath>
+      <w:r>
+        <w:t xml:space="preserve"> </w:t>
+      </w:r>
+      <w:r>
+        <w:t xml:space="preserve">and that</w:t>
+      </w:r>
+    </w:p>
+    <w:p>
+      <w:pPr>
+        <w:pStyle w:val="BodyText"/>
+      </w:pPr>
+      <m:oMathPara>
+        <m:oMathParaPr>
+          <m:jc m:val="center"/>
+        </m:oMathParaPr>
+        <m:oMath>
+          <m:r>
+            <m:t>|</m:t>
+          </m:r>
+          <m:r>
+            <m:t>|</m:t>
+          </m:r>
+          <m:r>
+            <m:t>T</m:t>
+          </m:r>
+          <m:r>
+            <m:t>|</m:t>
+          </m:r>
+          <m:r>
+            <m:t>|</m:t>
+          </m:r>
+          <m:r>
+            <m:t>≤</m:t>
+          </m:r>
+          <m:limLow>
+            <m:e>
+              <m:r>
+                <m:rPr>
+                  <m:sty m:val="p"/>
+                </m:rPr>
+                <m:t>liminf</m:t>
+              </m:r>
+            </m:e>
+            <m:lim>
+              <m:r>
+                <m:t>n</m:t>
+              </m:r>
+            </m:lim>
+          </m:limLow>
+          <m:r>
+            <m:t>|</m:t>
+          </m:r>
+          <m:r>
+            <m:t>|</m:t>
+          </m:r>
+          <m:sSub>
+            <m:e>
+              <m:r>
+                <m:t>T</m:t>
+              </m:r>
+            </m:e>
+            <m:sub>
+              <m:r>
+                <m:t>n</m:t>
+              </m:r>
+            </m:sub>
+          </m:sSub>
+          <m:r>
+            <m:t>|</m:t>
+          </m:r>
+          <m:r>
+            <m:t>|</m:t>
+          </m:r>
+          <m:r>
+            <m:t>&lt;</m:t>
+          </m:r>
+          <m:r>
+            <m:t>∞</m:t>
+          </m:r>
+        </m:oMath>
+      </m:oMathPara>
+    </w:p>
+    <w:p>
+      <w:pPr>
+        <w:pStyle w:val="FirstParagraph"/>
+      </w:pPr>
+      <w:r>
+        <w:t xml:space="preserve">On the other hand, by the monotone convergence theorem,</w:t>
+      </w:r>
+    </w:p>
+    <w:p>
+      <w:pPr>
+        <w:pStyle w:val="BodyText"/>
+      </w:pPr>
+      <m:oMathPara>
+        <m:oMathParaPr>
+          <m:jc m:val="center"/>
+        </m:oMathParaPr>
+        <m:oMath>
+          <m:limLow>
+            <m:e>
+              <m:r>
+                <m:rPr>
+                  <m:sty m:val="p"/>
+                </m:rPr>
+                <m:t>liminf</m:t>
+              </m:r>
+            </m:e>
+            <m:lim>
+              <m:r>
+                <m:t>n</m:t>
+              </m:r>
+            </m:lim>
+          </m:limLow>
+          <m:r>
+            <m:t>|</m:t>
+          </m:r>
+          <m:r>
+            <m:t>|</m:t>
+          </m:r>
+          <m:sSub>
+            <m:e>
+              <m:r>
+                <m:t>T</m:t>
+              </m:r>
+            </m:e>
+            <m:sub>
+              <m:r>
+                <m:t>n</m:t>
+              </m:r>
+            </m:sub>
+          </m:sSub>
+          <m:r>
+            <m:t>|</m:t>
+          </m:r>
+          <m:r>
+            <m:t>|</m:t>
+          </m:r>
+          <m:r>
+            <m:t>=</m:t>
+          </m:r>
+          <m:limLow>
+            <m:e>
+              <m:r>
+                <m:rPr>
+                  <m:sty m:val="p"/>
+                </m:rPr>
+                <m:t>liminf</m:t>
+              </m:r>
+            </m:e>
+            <m:lim>
+              <m:r>
+                <m:t>n</m:t>
+              </m:r>
+            </m:lim>
+          </m:limLow>
+          <m:r>
+            <m:t>|</m:t>
+          </m:r>
+          <m:r>
+            <m:t>|</m:t>
+          </m:r>
+          <m:sSub>
+            <m:e>
+              <m:r>
+                <m:t>f</m:t>
+              </m:r>
+            </m:e>
+            <m:sub>
+              <m:r>
+                <m:t>n</m:t>
+              </m:r>
+            </m:sub>
+          </m:sSub>
+          <m:r>
+            <m:t>|</m:t>
+          </m:r>
+          <m:sSub>
+            <m:e>
+              <m:r>
+                <m:t>|</m:t>
+              </m:r>
+            </m:e>
+            <m:sub>
+              <m:r>
+                <m:t>2</m:t>
+              </m:r>
+            </m:sub>
+          </m:sSub>
+          <m:r>
+            <m:t>=</m:t>
+          </m:r>
+          <m:sSup>
+            <m:e>
+              <m:d>
+                <m:dPr>
+                  <m:begChr m:val="("/>
+                  <m:endChr m:val=")"/>
+                  <m:grow/>
+                </m:dPr>
+                <m:e>
+                  <m:sSub>
+                    <m:e>
+                      <m:r>
+                        <m:t>∫</m:t>
+                      </m:r>
+                    </m:e>
+                    <m:sub>
+                      <m:r>
+                        <m:rPr>
+                          <m:sty m:val="p"/>
+                          <m:scr m:val="double-struck"/>
+                        </m:rPr>
+                        <m:t>R</m:t>
+                      </m:r>
+                    </m:sub>
+                  </m:sSub>
+                  <m:r>
+                    <m:t>|</m:t>
+                  </m:r>
+                  <m:r>
+                    <m:t>f</m:t>
+                  </m:r>
+                  <m:sSup>
+                    <m:e>
+                      <m:r>
+                        <m:t>|</m:t>
+                      </m:r>
+                    </m:e>
+                    <m:sup>
+                      <m:r>
+                        <m:t>2</m:t>
+                      </m:r>
+                    </m:sup>
+                  </m:sSup>
+                </m:e>
+              </m:d>
+            </m:e>
+            <m:sup>
+              <m:r>
+                <m:t>1</m:t>
+              </m:r>
+              <m:r>
+                <m:t>/</m:t>
+              </m:r>
+              <m:r>
+                <m:t>2</m:t>
+              </m:r>
+            </m:sup>
+          </m:sSup>
+        </m:oMath>
+      </m:oMathPara>
+    </w:p>
+    <w:p>
+      <w:pPr>
+        <w:pStyle w:val="FirstParagraph"/>
+      </w:pPr>
+      <w:r>
+        <w:t xml:space="preserve">hence</w:t>
+      </w:r>
+      <w:r>
+        <w:t xml:space="preserve"> </w:t>
+      </w:r>
+      <m:oMath>
+        <m:r>
+          <m:t>f</m:t>
+        </m:r>
+        <m:r>
+          <m:t>∈</m:t>
+        </m:r>
+        <m:sSup>
+          <m:e>
+            <m:r>
+              <m:t>L</m:t>
+            </m:r>
+          </m:e>
+          <m:sup>
+            <m:r>
+              <m:t>2</m:t>
+            </m:r>
+          </m:sup>
+        </m:sSup>
+      </m:oMath>
+      <w:r>
+        <w:t xml:space="preserve">. Finally, taking</w:t>
+      </w:r>
+      <w:r>
+        <w:t xml:space="preserve"> </w:t>
+      </w:r>
+      <m:oMath>
+        <m:r>
+          <m:t>g</m:t>
+        </m:r>
+        <m:r>
+          <m:t>=</m:t>
+        </m:r>
+        <m:f>
+          <m:fPr>
+            <m:type m:val="bar"/>
+          </m:fPr>
+          <m:num>
+            <m:r>
+              <m:t>f</m:t>
+            </m:r>
+          </m:num>
+          <m:den>
+            <m:r>
+              <m:t>|</m:t>
+            </m:r>
+            <m:r>
+              <m:t>|</m:t>
+            </m:r>
+            <m:r>
+              <m:t>f</m:t>
+            </m:r>
+            <m:r>
+              <m:t>|</m:t>
+            </m:r>
+            <m:sSub>
+              <m:e>
+                <m:r>
+                  <m:t>|</m:t>
+                </m:r>
+              </m:e>
+              <m:sub>
+                <m:r>
+                  <m:t>2</m:t>
+                </m:r>
+              </m:sub>
+            </m:sSub>
+          </m:den>
+        </m:f>
+      </m:oMath>
+      <w:r>
+        <w:t xml:space="preserve"> </w:t>
+      </w:r>
+      <w:r>
+        <w:t xml:space="preserve">in the assumption, we find that</w:t>
+      </w:r>
+    </w:p>
+    <w:p>
+      <w:pPr>
+        <w:pStyle w:val="BodyText"/>
+      </w:pPr>
+      <m:oMathPara>
+        <m:oMathParaPr>
+          <m:jc m:val="center"/>
+        </m:oMathParaPr>
+        <m:oMath>
+          <m:nary>
+            <m:naryPr>
+              <m:chr m:val="∫"/>
+              <m:limLoc m:val="subSup"/>
+              <m:subHide m:val="0"/>
+              <m:supHide m:val="1"/>
+            </m:naryPr>
+            <m:sub>
+              <m:r>
+                <m:rPr>
+                  <m:sty m:val="p"/>
+                  <m:scr m:val="double-struck"/>
+                </m:rPr>
+                <m:t>R</m:t>
+              </m:r>
+            </m:sub>
+            <m:sup/>
+            <m:e>
+              <m:r>
+                <m:t>|</m:t>
+              </m:r>
+            </m:e>
+          </m:nary>
+          <m:r>
+            <m:t>f</m:t>
+          </m:r>
+          <m:r>
+            <m:t>g</m:t>
+          </m:r>
+          <m:r>
+            <m:t>|</m:t>
+          </m:r>
+          <m:r>
+            <m:t>=</m:t>
+          </m:r>
+          <m:r>
+            <m:t>|</m:t>
+          </m:r>
+          <m:r>
+            <m:t>|</m:t>
+          </m:r>
+          <m:r>
+            <m:t>f</m:t>
+          </m:r>
+          <m:r>
+            <m:t>|</m:t>
+          </m:r>
+          <m:sSub>
+            <m:e>
+              <m:r>
+                <m:t>|</m:t>
+              </m:r>
+            </m:e>
+            <m:sub>
+              <m:r>
+                <m:t>2</m:t>
+              </m:r>
+            </m:sub>
+          </m:sSub>
+          <m:r>
+            <m:t>≤</m:t>
+          </m:r>
+          <m:r>
+            <m:t>1</m:t>
+          </m:r>
+        </m:oMath>
+      </m:oMathPara>
+    </w:p>
+    <w:p>
+      <w:pPr>
+        <w:pStyle w:val="FirstParagraph"/>
+      </w:pPr>
+      <w:r>
+        <w:t xml:space="preserve">Thus we have proven the desired result. QED</w:t>
       </w:r>
     </w:p>
     <w:p>
@@ -36366,7 +37753,7 @@
       </w:r>
       <m:oMath>
         <m:r>
-          <m:t>λ</m:t>
+          <m:t>m</m:t>
         </m:r>
         <m:r>
           <m:t>(</m:t>
@@ -37503,19 +38890,7 @@
         </m:r>
       </m:oMath>
       <w:r>
-        <w:t xml:space="preserve">.</w:t>
-      </w:r>
-    </w:p>
-    <w:p>
-      <w:pPr>
-        <w:pStyle w:val="BodyText"/>
-      </w:pPr>
-      <w:r>
-        <w:rPr>
-          <w:i/>
-          <w:b/>
-        </w:rPr>
-        <w:t xml:space="preserve">Thus I'm not quite sure if anything is proven...</w:t>
+        <w:t xml:space="preserve">. Thus the desired result is proven. QED</w:t>
       </w:r>
     </w:p>
     <w:p>
@@ -38013,7 +39388,7 @@
         <w:t xml:space="preserve"> </w:t>
       </w:r>
       <w:r>
-        <w:t xml:space="preserve">and by Chebyshev's Inequality.</w:t>
+        <w:t xml:space="preserve">and by Chebyshev’s Inequality.</w:t>
       </w:r>
     </w:p>
     <w:p>
@@ -39367,18 +40742,119 @@
         <w:pStyle w:val="FirstParagraph"/>
       </w:pPr>
       <w:r>
-        <w:rPr>
-          <w:i/>
-          <w:b/>
-        </w:rPr>
-        <w:t xml:space="preserve">Not yest solved</w:t>
+        <w:t xml:space="preserve">The function</w:t>
+      </w:r>
+      <w:r>
+        <w:t xml:space="preserve"> </w:t>
+      </w:r>
+      <m:oMath>
+        <m:r>
+          <m:t>ϕ</m:t>
+        </m:r>
+        <m:r>
+          <m:t>(</m:t>
+        </m:r>
+        <m:r>
+          <m:t>f</m:t>
+        </m:r>
+        <m:r>
+          <m:t>)</m:t>
+        </m:r>
+        <m:r>
+          <m:t>=</m:t>
+        </m:r>
+        <m:nary>
+          <m:naryPr>
+            <m:chr m:val="∫"/>
+            <m:limLoc m:val="subSup"/>
+            <m:subHide m:val="0"/>
+            <m:supHide m:val="0"/>
+          </m:naryPr>
+          <m:sub>
+            <m:r>
+              <m:t>0</m:t>
+            </m:r>
+          </m:sub>
+          <m:sup>
+            <m:r>
+              <m:t>1</m:t>
+            </m:r>
+          </m:sup>
+          <m:e>
+            <m:sSup>
+              <m:e>
+                <m:r>
+                  <m:t>f</m:t>
+                </m:r>
+              </m:e>
+              <m:sup>
+                <m:r>
+                  <m:t>2</m:t>
+                </m:r>
+              </m:sup>
+            </m:sSup>
+          </m:e>
+        </m:nary>
+      </m:oMath>
+      <w:r>
+        <w:t xml:space="preserve"> </w:t>
+      </w:r>
+      <w:r>
+        <w:t xml:space="preserve">is continuous. Thus</w:t>
+      </w:r>
+      <w:r>
+        <w:t xml:space="preserve"> </w:t>
+      </w:r>
+      <m:oMath>
+        <m:sSup>
+          <m:e>
+            <m:r>
+              <m:t>ϕ</m:t>
+            </m:r>
+          </m:e>
+          <m:sup>
+            <m:r>
+              <m:t>−</m:t>
+            </m:r>
+            <m:r>
+              <m:t>1</m:t>
+            </m:r>
+          </m:sup>
+        </m:sSup>
+        <m:r>
+          <m:t>(</m:t>
+        </m:r>
+        <m:r>
+          <m:t>(</m:t>
+        </m:r>
+        <m:r>
+          <m:t>1</m:t>
+        </m:r>
+        <m:r>
+          <m:t>,</m:t>
+        </m:r>
+        <m:r>
+          <m:t>∞</m:t>
+        </m:r>
+        <m:r>
+          <m:t>)</m:t>
+        </m:r>
+        <m:r>
+          <m:t>)</m:t>
+        </m:r>
+      </m:oMath>
+      <w:r>
+        <w:t xml:space="preserve"> </w:t>
+      </w:r>
+      <w:r>
+        <w:t xml:space="preserve">must be open. QED</w:t>
       </w:r>
     </w:p>
     <w:p>
       <w:pPr>
         <w:pStyle w:val="Heading3"/>
       </w:pPr>
-      <w:bookmarkStart w:id="119" w:name="let-x-rho-be-a-metric-space-and-suppose-k-and-f-are-nonemptu-disjoint-subsets-of-x-with-k-compact-and-f-closed.-a-prove-there-is-a-delta-0-such-that-rhoxy-geq-delta-for-all-x-in-k-and-y-in-f.-b-show-that-part-a-may-fail-if-k-is-closed-but-not-compact."/>
+      <w:bookmarkStart w:id="119" w:name="let-x-rho-be-a-metric-space-and-suppose-k-and-f-are-nonempty-disjoint-subsets-of-x-with-k-compact-and-f-closed.-a-prove-there-is-a-delta-0-such-that-rhoxy-geq-delta-for-all-x-in-k-and-y-in-f.-b-show-that-part-a-may-fail-if-k-is-closed-but-not-compact."/>
       <w:bookmarkEnd w:id="119"/>
       <w:r>
         <w:t xml:space="preserve">Let</w:t>
@@ -39435,7 +40911,7 @@
         <w:t xml:space="preserve"> </w:t>
       </w:r>
       <w:r>
-        <w:t xml:space="preserve">are nonemptu disjoint subsets of</w:t>
+        <w:t xml:space="preserve">are nonempty disjoint subsets of</w:t>
       </w:r>
       <w:r>
         <w:t xml:space="preserve"> </w:t>
@@ -41047,19 +42523,140 @@
         </m:r>
       </m:oMath>
       <w:r>
-        <w:t xml:space="preserve">.</w:t>
-      </w:r>
-    </w:p>
-    <w:p>
-      <w:pPr>
-        <w:pStyle w:val="BodyText"/>
-      </w:pPr>
-      <w:r>
-        <w:rPr>
-          <w:i/>
-          <w:b/>
-        </w:rPr>
-        <w:t xml:space="preserve">Not yet finished</w:t>
+        <w:t xml:space="preserve">. This implies that</w:t>
+      </w:r>
+      <w:r>
+        <w:t xml:space="preserve"> </w:t>
+      </w:r>
+      <m:oMath>
+        <m:r>
+          <m:rPr>
+            <m:sty m:val="p"/>
+          </m:rPr>
+          <m:t>limsup</m:t>
+        </m:r>
+        <m:r>
+          <m:t>(</m:t>
+        </m:r>
+        <m:sSub>
+          <m:e>
+            <m:r>
+              <m:t>E</m:t>
+            </m:r>
+          </m:e>
+          <m:sub>
+            <m:r>
+              <m:t>n</m:t>
+            </m:r>
+          </m:sub>
+        </m:sSub>
+        <m:r>
+          <m:t>)</m:t>
+        </m:r>
+        <m:r>
+          <m:t>=</m:t>
+        </m:r>
+        <m:r>
+          <m:t>[</m:t>
+        </m:r>
+        <m:r>
+          <m:t>0</m:t>
+        </m:r>
+        <m:r>
+          <m:t>,</m:t>
+        </m:r>
+        <m:r>
+          <m:t>1</m:t>
+        </m:r>
+        <m:r>
+          <m:t>]</m:t>
+        </m:r>
+      </m:oMath>
+      <w:r>
+        <w:t xml:space="preserve">. Thus it may not be true that</w:t>
+      </w:r>
+      <w:r>
+        <w:t xml:space="preserve"> </w:t>
+      </w:r>
+      <m:oMath>
+        <m:r>
+          <m:t>λ</m:t>
+        </m:r>
+        <m:r>
+          <m:t>(</m:t>
+        </m:r>
+        <m:r>
+          <m:rPr>
+            <m:sty m:val="p"/>
+          </m:rPr>
+          <m:t>lim</m:t>
+        </m:r>
+        <m:r>
+          <m:rPr>
+            <m:sty m:val="p"/>
+          </m:rPr>
+          <m:t>sup</m:t>
+        </m:r>
+        <m:r>
+          <m:t>(</m:t>
+        </m:r>
+        <m:sSub>
+          <m:e>
+            <m:r>
+              <m:t>E</m:t>
+            </m:r>
+          </m:e>
+          <m:sub>
+            <m:r>
+              <m:t>k</m:t>
+            </m:r>
+          </m:sub>
+        </m:sSub>
+        <m:r>
+          <m:t>)</m:t>
+        </m:r>
+        <m:r>
+          <m:t>)</m:t>
+        </m:r>
+        <m:r>
+          <m:t>=</m:t>
+        </m:r>
+        <m:r>
+          <m:rPr>
+            <m:sty m:val="p"/>
+          </m:rPr>
+          <m:t>lim</m:t>
+        </m:r>
+        <m:r>
+          <m:rPr>
+            <m:sty m:val="p"/>
+          </m:rPr>
+          <m:t>sup</m:t>
+        </m:r>
+        <m:r>
+          <m:t>λ</m:t>
+        </m:r>
+        <m:r>
+          <m:t>(</m:t>
+        </m:r>
+        <m:sSub>
+          <m:e>
+            <m:r>
+              <m:t>E</m:t>
+            </m:r>
+          </m:e>
+          <m:sub>
+            <m:r>
+              <m:t>k</m:t>
+            </m:r>
+          </m:sub>
+        </m:sSub>
+        <m:r>
+          <m:t>)</m:t>
+        </m:r>
+      </m:oMath>
+      <w:r>
+        <w:t xml:space="preserve">. QED</w:t>
       </w:r>
     </w:p>
     <w:p>
@@ -41459,7 +43056,7 @@
         <w:t xml:space="preserve"> </w:t>
       </w:r>
       <w:r>
-        <w:t xml:space="preserve">by Russell A. Gordon. These notes consist of basic real analysis ideas based off of my past undergraduate class taught by Dr. Christine Leverenz at Georgetown College.</w:t>
+        <w:t xml:space="preserve">by Russell A. Gordon. These notes consist of basic real analysis ideas based off of my past undergraduate class taught by Dr. Christine Leverenz at Georgetown College.</w:t>
       </w:r>
     </w:p>
     <w:p>
@@ -43844,7 +45441,7 @@
         <w:pStyle w:val="FirstParagraph"/>
       </w:pPr>
       <w:r>
-        <w:t xml:space="preserve">---</w:t>
+        <w:t xml:space="preserve">—</w:t>
       </w:r>
       <w:r>
         <w:t xml:space="preserve"> </w:t>
@@ -43887,7 +45484,7 @@
         <w:pStyle w:val="BodyText"/>
       </w:pPr>
       <w:r>
-        <w:t xml:space="preserve">---</w:t>
+        <w:t xml:space="preserve">—</w:t>
       </w:r>
       <w:r>
         <w:t xml:space="preserve"> </w:t>
@@ -43945,7 +45542,7 @@
         <w:pStyle w:val="BodyText"/>
       </w:pPr>
       <w:r>
-        <w:t xml:space="preserve">---</w:t>
+        <w:t xml:space="preserve">—</w:t>
       </w:r>
       <w:r>
         <w:t xml:space="preserve"> </w:t>
@@ -46712,7 +48309,7 @@
         <w:rPr>
           <w:b/>
         </w:rPr>
-        <w:t xml:space="preserve">Rolle's Theorem</w:t>
+        <w:t xml:space="preserve">Rolle’s Theorem</w:t>
       </w:r>
       <w:r>
         <w:t xml:space="preserve">: Let</w:t>
@@ -48815,7 +50412,7 @@
         </m:sSub>
       </m:oMath>
       <w:r>
-        <w:t xml:space="preserve">'s are constants</w:t>
+        <w:t xml:space="preserve">’s are constants</w:t>
       </w:r>
     </w:p>
     <w:p>
@@ -49034,7 +50631,7 @@
         </m:sSub>
       </m:oMath>
       <w:r>
-        <w:t xml:space="preserve">'s and</w:t>
+        <w:t xml:space="preserve">’s and</w:t>
       </w:r>
       <w:r>
         <w:t xml:space="preserve"> </w:t>
@@ -49054,7 +50651,7 @@
         </m:sSub>
       </m:oMath>
       <w:r>
-        <w:t xml:space="preserve">'s are constants</w:t>
+        <w:t xml:space="preserve">’s are constants</w:t>
       </w:r>
     </w:p>
     <w:p>
@@ -51050,7 +52647,7 @@
         </w:numPr>
       </w:pPr>
       <w:r>
-        <w:t xml:space="preserve">A lot more information is here, may add later. I just don't think it will help much for the Qual</w:t>
+        <w:t xml:space="preserve">A lot more information is here, may add later. I just don’t think it will help much for the Qual</w:t>
       </w:r>
     </w:p>
     <w:p>
@@ -51782,7 +53379,7 @@
         </w:numPr>
       </w:pPr>
       <w:r>
-        <w:t xml:space="preserve">More is in this section. Possibly going to add more, but I don't find it necessary for the Qual.</w:t>
+        <w:t xml:space="preserve">More is in this section. Possibly going to add more, but I don’t find it necessary for the Qual.</w:t>
       </w:r>
     </w:p>
     <w:p>
@@ -53643,7 +55240,7 @@
         <w:pStyle w:val="FirstParagraph"/>
       </w:pPr>
       <w:r>
-        <w:t xml:space="preserve">-- the empty set belongs to</w:t>
+        <w:t xml:space="preserve">– the empty set belongs to</w:t>
       </w:r>
       <w:r>
         <w:t xml:space="preserve"> </w:t>
@@ -53663,7 +55260,7 @@
         <w:pStyle w:val="BodyText"/>
       </w:pPr>
       <w:r>
-        <w:t xml:space="preserve">-- the complement in</w:t>
+        <w:t xml:space="preserve">– the complement in</w:t>
       </w:r>
       <w:r>
         <w:t xml:space="preserve"> </w:t>
@@ -53715,7 +55312,7 @@
         <w:pStyle w:val="BodyText"/>
       </w:pPr>
       <w:r>
-        <w:t xml:space="preserve">-- the union of a countable collection of sets in</w:t>
+        <w:t xml:space="preserve">– the union of a countable collection of sets in</w:t>
       </w:r>
       <w:r>
         <w:t xml:space="preserve"> </w:t>
@@ -56408,7 +58005,7 @@
         </m:sSub>
       </m:oMath>
       <w:r>
-        <w:t xml:space="preserve">'s.</w:t>
+        <w:t xml:space="preserve">’s.</w:t>
       </w:r>
     </w:p>
     <w:p>
@@ -59353,7 +60950,7 @@
         <w:rPr>
           <w:b/>
         </w:rPr>
-        <w:t xml:space="preserve">Egoroff's Theorem</w:t>
+        <w:t xml:space="preserve">Egoroff’s Theorem</w:t>
       </w:r>
       <w:r>
         <w:t xml:space="preserve">: Assume</w:t>
@@ -59574,7 +61171,7 @@
         </w:numPr>
       </w:pPr>
       <w:r>
-        <w:t xml:space="preserve">Under the assumptions of Egoroff's Thm, for all</w:t>
+        <w:t xml:space="preserve">Under the assumptions of Egoroff’s Thm, for all</w:t>
       </w:r>
       <w:r>
         <w:t xml:space="preserve"> </w:t>
@@ -62981,7 +64578,7 @@
         <w:rPr>
           <w:b/>
         </w:rPr>
-        <w:t xml:space="preserve">Chebychev's Inequality</w:t>
+        <w:t xml:space="preserve">Chebychev’s Inequality</w:t>
       </w:r>
       <w:r>
         <w:t xml:space="preserve">: Let</w:t>
@@ -63257,7 +64854,7 @@
         <w:rPr>
           <w:b/>
         </w:rPr>
-        <w:t xml:space="preserve">Fatou's Lemma</w:t>
+        <w:t xml:space="preserve">Fatou’s Lemma</w:t>
       </w:r>
       <w:r>
         <w:t xml:space="preserve">: Let</w:t>
@@ -66988,7 +68585,7 @@
         <w:rPr>
           <w:b/>
         </w:rPr>
-        <w:t xml:space="preserve">Jordan's Thm</w:t>
+        <w:t xml:space="preserve">Jordan’s Thm</w:t>
       </w:r>
       <w:r>
         <w:t xml:space="preserve">: A function</w:t>
@@ -70570,7 +72167,7 @@
         <w:rPr>
           <w:b/>
         </w:rPr>
-        <w:t xml:space="preserve">Young's Inequality</w:t>
+        <w:t xml:space="preserve">Young’s Inequality</w:t>
       </w:r>
       <w:r>
         <w:t xml:space="preserve">: For</w:t>
@@ -71034,7 +72631,7 @@
         <w:rPr>
           <w:b/>
         </w:rPr>
-        <w:t xml:space="preserve">Holder's Inequality</w:t>
+        <w:t xml:space="preserve">Holder’s Inequality</w:t>
       </w:r>
       <w:r>
         <w:t xml:space="preserve">.</w:t>
@@ -79488,7 +81085,7 @@
     </w:lvl>
   </w:abstractNum>
   <w:abstractNum w:abstractNumId="990">
-    <w:nsid w:val="5539ebb1"/>
+    <w:nsid w:val="6543c13b"/>
     <w:multiLevelType w:val="multilevel"/>
     <w:lvl w:ilvl="0">
       <w:numFmt w:val="bullet"/>
@@ -79569,7 +81166,7 @@
     </w:lvl>
   </w:abstractNum>
   <w:abstractNum w:abstractNumId="991">
-    <w:nsid w:val="b7a503d9"/>
+    <w:nsid w:val="4018a010"/>
     <w:multiLevelType w:val="multilevel"/>
     <w:lvl w:ilvl="0">
       <w:numFmt w:val="bullet"/>
@@ -79650,7 +81247,7 @@
     </w:lvl>
   </w:abstractNum>
   <w:abstractNum w:abstractNumId="99721">
-    <w:nsid w:val="42940469"/>
+    <w:nsid w:val="8bc025d2"/>
     <w:multiLevelType w:val="multilevel"/>
     <w:lvl w:ilvl="0">
       <w:start w:val="1"/>
@@ -79738,7 +81335,7 @@
     </w:lvl>
   </w:abstractNum>
   <w:abstractNum w:abstractNumId="99731">
-    <w:nsid w:val="9b68454b"/>
+    <w:nsid w:val="50122533"/>
     <w:multiLevelType w:val="multilevel"/>
     <w:lvl w:ilvl="0">
       <w:start w:val="1"/>
@@ -79826,7 +81423,7 @@
     </w:lvl>
   </w:abstractNum>
   <w:abstractNum w:abstractNumId="99531">
-    <w:nsid w:val="bac12d0a"/>
+    <w:nsid w:val="f98fafde"/>
     <w:multiLevelType w:val="multilevel"/>
     <w:lvl w:ilvl="0">
       <w:start w:val="1"/>

</xml_diff>

<commit_message>
didn't actually change anything, oh well...
</commit_message>
<xml_diff>
--- a/Classes/Old Qualifying Exams/My Solutions/My_Solutions_to_Analysis_Quals.docx
+++ b/Classes/Old Qualifying Exams/My Solutions/My_Solutions_to_Analysis_Quals.docx
@@ -83013,7 +83013,7 @@
     </w:lvl>
   </w:abstractNum>
   <w:abstractNum w:abstractNumId="990">
-    <w:nsid w:val="bfe678cf"/>
+    <w:nsid w:val="87a137c4"/>
     <w:multiLevelType w:val="multilevel"/>
     <w:lvl w:ilvl="0">
       <w:numFmt w:val="bullet"/>
@@ -83094,7 +83094,7 @@
     </w:lvl>
   </w:abstractNum>
   <w:abstractNum w:abstractNumId="991">
-    <w:nsid w:val="6f7dab49"/>
+    <w:nsid w:val="5e9994af"/>
     <w:multiLevelType w:val="multilevel"/>
     <w:lvl w:ilvl="0">
       <w:numFmt w:val="bullet"/>
@@ -83175,7 +83175,7 @@
     </w:lvl>
   </w:abstractNum>
   <w:abstractNum w:abstractNumId="99721">
-    <w:nsid w:val="e0171f0f"/>
+    <w:nsid w:val="bb2c3420"/>
     <w:multiLevelType w:val="multilevel"/>
     <w:lvl w:ilvl="0">
       <w:start w:val="1"/>
@@ -83263,7 +83263,7 @@
     </w:lvl>
   </w:abstractNum>
   <w:abstractNum w:abstractNumId="99731">
-    <w:nsid w:val="ba1b6257"/>
+    <w:nsid w:val="7d022de7"/>
     <w:multiLevelType w:val="multilevel"/>
     <w:lvl w:ilvl="0">
       <w:start w:val="1"/>
@@ -83351,7 +83351,7 @@
     </w:lvl>
   </w:abstractNum>
   <w:abstractNum w:abstractNumId="99732">
-    <w:nsid w:val="f7dcea8b"/>
+    <w:nsid w:val="e9582c39"/>
     <w:multiLevelType w:val="multilevel"/>
     <w:lvl w:ilvl="0">
       <w:start w:val="2"/>
@@ -83439,7 +83439,7 @@
     </w:lvl>
   </w:abstractNum>
   <w:abstractNum w:abstractNumId="99531">
-    <w:nsid w:val="eaff72a3"/>
+    <w:nsid w:val="a1bdd7b5"/>
     <w:multiLevelType w:val="multilevel"/>
     <w:lvl w:ilvl="0">
       <w:start w:val="1"/>

</xml_diff>

<commit_message>
fixed a problem that left out an important detail
</commit_message>
<xml_diff>
--- a/Classes/Old Qualifying Exams/My Solutions/My_Solutions_to_Analysis_Quals.docx
+++ b/Classes/Old Qualifying Exams/My Solutions/My_Solutions_to_Analysis_Quals.docx
@@ -164,7 +164,7 @@
         <w:t xml:space="preserve"> </w:t>
       </w:r>
       <w:r>
-        <w:t xml:space="preserve">functions, uniform convergence, Lebesgue's characterization of Riemann integrability</w:t>
+        <w:t xml:space="preserve">functions, uniform convergence, Lebesgue’s characterization of Riemann integrability</w:t>
       </w:r>
     </w:p>
     <w:p>
@@ -245,7 +245,7 @@
         <w:t xml:space="preserve"> </w:t>
       </w:r>
       <w:r>
-        <w:t xml:space="preserve">spaces, Holder's inequality will help us. Using these tricks and others contained in this document should guarantee a passing score on the qualifier!</w:t>
+        <w:t xml:space="preserve">spaces, Holder’s inequality will help us. Using these tricks and others contained in this document should guarantee a passing score on the qualifier!</w:t>
       </w:r>
     </w:p>
     <w:p>
@@ -3848,7 +3848,7 @@
         <w:pStyle w:val="FirstParagraph"/>
       </w:pPr>
       <w:r>
-        <w:t xml:space="preserve">Using Lebesgue's fundamental theorem of calculus, we know that</w:t>
+        <w:t xml:space="preserve">Using Lebesgue’s fundamental theorem of calculus, we know that</w:t>
       </w:r>
     </w:p>
     <w:p>
@@ -4146,7 +4146,7 @@
         <w:t xml:space="preserve"> </w:t>
       </w:r>
       <w:r>
-        <w:t xml:space="preserve">is absolutely continuous, which implies it's of bounded variation. QED</w:t>
+        <w:t xml:space="preserve">is absolutely continuous, which implies it’s of bounded variation. QED</w:t>
       </w:r>
     </w:p>
     <w:p>
@@ -6825,7 +6825,7 @@
         </m:r>
       </m:oMath>
       <w:r>
-        <w:t xml:space="preserve">,...</w:t>
+        <w:t xml:space="preserve">,…</w:t>
       </w:r>
       <w:r>
         <w:t xml:space="preserve"> </w:t>
@@ -8973,7 +8973,7 @@
         </m:r>
       </m:oMath>
       <w:r>
-        <w:t xml:space="preserve">. Let's define</w:t>
+        <w:t xml:space="preserve">. Let’s define</w:t>
       </w:r>
       <w:r>
         <w:t xml:space="preserve"> </w:t>
@@ -10389,7 +10389,7 @@
         <w:pStyle w:val="FirstParagraph"/>
       </w:pPr>
       <w:r>
-        <w:t xml:space="preserve">Note, by Holder's since we have</w:t>
+        <w:t xml:space="preserve">Note, by Holder’s since we have</w:t>
       </w:r>
       <w:r>
         <w:t xml:space="preserve"> </w:t>
@@ -12661,6 +12661,27 @@
           </m:e>
         </m:nary>
         <m:r>
+          <m:t>⋅</m:t>
+        </m:r>
+        <m:sSub>
+          <m:e>
+            <m:r>
+              <m:t>χ</m:t>
+            </m:r>
+          </m:e>
+          <m:sub>
+            <m:r>
+              <m:t>f</m:t>
+            </m:r>
+            <m:r>
+              <m:t>&gt;</m:t>
+            </m:r>
+            <m:r>
+              <m:t>1</m:t>
+            </m:r>
+          </m:sub>
+        </m:sSub>
+        <m:r>
           <m:t>&lt;</m:t>
         </m:r>
         <m:nary>
@@ -12694,7 +12715,77 @@
         </m:r>
       </m:oMath>
       <w:r>
-        <w:t xml:space="preserve">, thus</w:t>
+        <w:t xml:space="preserve">, and</w:t>
+      </w:r>
+      <w:r>
+        <w:t xml:space="preserve"> </w:t>
+      </w:r>
+      <m:oMath>
+        <m:nary>
+          <m:naryPr>
+            <m:chr m:val="∫"/>
+            <m:limLoc m:val="subSup"/>
+            <m:subHide m:val="0"/>
+            <m:supHide m:val="0"/>
+          </m:naryPr>
+          <m:sub>
+            <m:r>
+              <m:t>0</m:t>
+            </m:r>
+          </m:sub>
+          <m:sup>
+            <m:r>
+              <m:t>1</m:t>
+            </m:r>
+          </m:sup>
+          <m:e>
+            <m:rad>
+              <m:deg>
+                <m:r>
+                  <m:t>n</m:t>
+                </m:r>
+              </m:deg>
+              <m:e>
+                <m:r>
+                  <m:t>f</m:t>
+                </m:r>
+              </m:e>
+            </m:rad>
+          </m:e>
+        </m:nary>
+        <m:r>
+          <m:t>⋅</m:t>
+        </m:r>
+        <m:sSub>
+          <m:e>
+            <m:r>
+              <m:t>χ</m:t>
+            </m:r>
+          </m:e>
+          <m:sub>
+            <m:r>
+              <m:t>0</m:t>
+            </m:r>
+            <m:r>
+              <m:t>&lt;</m:t>
+            </m:r>
+            <m:r>
+              <m:t>f</m:t>
+            </m:r>
+            <m:r>
+              <m:t>&lt;</m:t>
+            </m:r>
+            <m:r>
+              <m:t>1</m:t>
+            </m:r>
+          </m:sub>
+        </m:sSub>
+      </m:oMath>
+      <w:r>
+        <w:t xml:space="preserve"> </w:t>
+      </w:r>
+      <w:r>
+        <w:t xml:space="preserve">must be bounded, thus</w:t>
       </w:r>
       <w:r>
         <w:t xml:space="preserve"> </w:t>
@@ -15205,7 +15296,7 @@
         <w:pStyle w:val="FirstParagraph"/>
       </w:pPr>
       <w:r>
-        <w:t xml:space="preserve">by Holders' because</w:t>
+        <w:t xml:space="preserve">by Holders’ because</w:t>
       </w:r>
       <w:r>
         <w:t xml:space="preserve"> </w:t>
@@ -15942,7 +16033,7 @@
         <w:t xml:space="preserve"> </w:t>
       </w:r>
       <w:r>
-        <w:t xml:space="preserve">by the Weirstrass-M test (and because it's a geometric series). Let</w:t>
+        <w:t xml:space="preserve">by the Weirstrass-M test (and because it’s a geometric series). Let</w:t>
       </w:r>
       <w:r>
         <w:t xml:space="preserve"> </w:t>
@@ -16112,7 +16203,7 @@
         <w:t xml:space="preserve"> </w:t>
       </w:r>
       <w:r>
-        <w:t xml:space="preserve">which converges because it's a geometric sequence. Now we apply the Weirstrass M-test to give us the desired result.</w:t>
+        <w:t xml:space="preserve">which converges because it’s a geometric sequence. Now we apply the Weirstrass M-test to give us the desired result.</w:t>
       </w:r>
     </w:p>
     <w:p>
@@ -17420,7 +17511,7 @@
         </m:r>
       </m:oMath>
       <w:r>
-        <w:t xml:space="preserve">, and since we're integrating between</w:t>
+        <w:t xml:space="preserve">, and since we’re integrating between</w:t>
       </w:r>
       <w:r>
         <w:t xml:space="preserve"> </w:t>
@@ -22931,7 +23022,7 @@
         <w:t xml:space="preserve"> </w:t>
       </w:r>
       <w:r>
-        <w:t xml:space="preserve">thus it's dense in</w:t>
+        <w:t xml:space="preserve">thus it’s dense in</w:t>
       </w:r>
       <w:r>
         <w:t xml:space="preserve"> </w:t>
@@ -23905,7 +23996,7 @@
         <w:pStyle w:val="FirstParagraph"/>
       </w:pPr>
       <w:r>
-        <w:t xml:space="preserve">by Holder's Inequality, where</w:t>
+        <w:t xml:space="preserve">by Holder’s Inequality, where</w:t>
       </w:r>
       <w:r>
         <w:t xml:space="preserve"> </w:t>
@@ -28581,7 +28672,7 @@
         <w:t xml:space="preserve"> </w:t>
       </w:r>
       <w:r>
-        <w:t xml:space="preserve">almost everywhere because it's integrable when</w:t>
+        <w:t xml:space="preserve">almost everywhere because it’s integrable when</w:t>
       </w:r>
       <w:r>
         <w:t xml:space="preserve"> </w:t>
@@ -30539,7 +30630,7 @@
         <w:t xml:space="preserve"> </w:t>
       </w:r>
       <w:r>
-        <w:t xml:space="preserve">which diverges because it's a harmonic series. Thus</w:t>
+        <w:t xml:space="preserve">which diverges because it’s a harmonic series. Thus</w:t>
       </w:r>
       <w:r>
         <w:t xml:space="preserve"> </w:t>
@@ -32019,7 +32110,7 @@
         <w:pStyle w:val="FirstParagraph"/>
       </w:pPr>
       <w:r>
-        <w:t xml:space="preserve">by Holder's Inequality where</w:t>
+        <w:t xml:space="preserve">by Holder’s Inequality where</w:t>
       </w:r>
       <w:r>
         <w:t xml:space="preserve"> </w:t>
@@ -32410,7 +32501,7 @@
         <w:pStyle w:val="FirstParagraph"/>
       </w:pPr>
       <w:r>
-        <w:t xml:space="preserve">Here we will use Leibniz's integral rule, stating that</w:t>
+        <w:t xml:space="preserve">Here we will use Leibniz’s integral rule, stating that</w:t>
       </w:r>
     </w:p>
     <w:p>
@@ -35966,7 +36057,7 @@
         </m:sSup>
       </m:oMath>
       <w:r>
-        <w:t xml:space="preserve">, since, by Holder's inequality,</w:t>
+        <w:t xml:space="preserve">, since, by Holder’s inequality,</w:t>
       </w:r>
     </w:p>
     <w:p>
@@ -39846,7 +39937,7 @@
         <w:t xml:space="preserve"> </w:t>
       </w:r>
       <w:r>
-        <w:t xml:space="preserve">and by Chebyshev's Inequality.</w:t>
+        <w:t xml:space="preserve">and by Chebyshev’s Inequality.</w:t>
       </w:r>
     </w:p>
     <w:p>
@@ -42867,7 +42958,7 @@
         </m:r>
       </m:oMath>
       <w:r>
-        <w:t xml:space="preserve">'s around a bit, we find that</w:t>
+        <w:t xml:space="preserve">’s around a bit, we find that</w:t>
       </w:r>
       <w:r>
         <w:t xml:space="preserve"> </w:t>
@@ -50058,7 +50149,7 @@
         <w:t xml:space="preserve"> </w:t>
       </w:r>
       <w:r>
-        <w:t xml:space="preserve">implies continuity, or that if it's not continuous that</w:t>
+        <w:t xml:space="preserve">implies continuity, or that if it’s not continuous that</w:t>
       </w:r>
       <w:r>
         <w:t xml:space="preserve"> </w:t>
@@ -50841,7 +50932,7 @@
         <w:t xml:space="preserve"> </w:t>
       </w:r>
       <w:r>
-        <w:t xml:space="preserve">by Russell A. Gordon. These notes consist of basic real analysis ideas based off of my past undergraduate class taught by Dr. Christine Leverenz at Georgetown College.</w:t>
+        <w:t xml:space="preserve">by Russell A. Gordon. These notes consist of basic real analysis ideas based off of my past undergraduate class taught by Dr. Christine Leverenz at Georgetown College.</w:t>
       </w:r>
     </w:p>
     <w:p>
@@ -53226,7 +53317,7 @@
         <w:pStyle w:val="FirstParagraph"/>
       </w:pPr>
       <w:r>
-        <w:t xml:space="preserve">---</w:t>
+        <w:t xml:space="preserve">—</w:t>
       </w:r>
       <w:r>
         <w:t xml:space="preserve"> </w:t>
@@ -53269,7 +53360,7 @@
         <w:pStyle w:val="BodyText"/>
       </w:pPr>
       <w:r>
-        <w:t xml:space="preserve">---</w:t>
+        <w:t xml:space="preserve">—</w:t>
       </w:r>
       <w:r>
         <w:t xml:space="preserve"> </w:t>
@@ -53327,7 +53418,7 @@
         <w:pStyle w:val="BodyText"/>
       </w:pPr>
       <w:r>
-        <w:t xml:space="preserve">---</w:t>
+        <w:t xml:space="preserve">—</w:t>
       </w:r>
       <w:r>
         <w:t xml:space="preserve"> </w:t>
@@ -56094,7 +56185,7 @@
         <w:rPr>
           <w:b/>
         </w:rPr>
-        <w:t xml:space="preserve">Rolle's Theorem</w:t>
+        <w:t xml:space="preserve">Rolle’s Theorem</w:t>
       </w:r>
       <w:r>
         <w:t xml:space="preserve">: Let</w:t>
@@ -58197,7 +58288,7 @@
         </m:sSub>
       </m:oMath>
       <w:r>
-        <w:t xml:space="preserve">'s are constants</w:t>
+        <w:t xml:space="preserve">’s are constants</w:t>
       </w:r>
     </w:p>
     <w:p>
@@ -58416,7 +58507,7 @@
         </m:sSub>
       </m:oMath>
       <w:r>
-        <w:t xml:space="preserve">'s and</w:t>
+        <w:t xml:space="preserve">’s and</w:t>
       </w:r>
       <w:r>
         <w:t xml:space="preserve"> </w:t>
@@ -58436,7 +58527,7 @@
         </m:sSub>
       </m:oMath>
       <w:r>
-        <w:t xml:space="preserve">'s are constants</w:t>
+        <w:t xml:space="preserve">’s are constants</w:t>
       </w:r>
     </w:p>
     <w:p>
@@ -60432,7 +60523,7 @@
         </w:numPr>
       </w:pPr>
       <w:r>
-        <w:t xml:space="preserve">A lot more information is here, may add later. I just don't think it will help much for the Qual</w:t>
+        <w:t xml:space="preserve">A lot more information is here, may add later. I just don’t think it will help much for the Qual</w:t>
       </w:r>
     </w:p>
     <w:p>
@@ -61164,7 +61255,7 @@
         </w:numPr>
       </w:pPr>
       <w:r>
-        <w:t xml:space="preserve">More is in this section. Possibly going to add more, but I don't find it necessary for the Qual.</w:t>
+        <w:t xml:space="preserve">More is in this section. Possibly going to add more, but I don’t find it necessary for the Qual.</w:t>
       </w:r>
     </w:p>
     <w:p>
@@ -63025,7 +63116,7 @@
         <w:pStyle w:val="FirstParagraph"/>
       </w:pPr>
       <w:r>
-        <w:t xml:space="preserve">-- the empty set belongs to</w:t>
+        <w:t xml:space="preserve">– the empty set belongs to</w:t>
       </w:r>
       <w:r>
         <w:t xml:space="preserve"> </w:t>
@@ -63045,7 +63136,7 @@
         <w:pStyle w:val="BodyText"/>
       </w:pPr>
       <w:r>
-        <w:t xml:space="preserve">-- the complement in</w:t>
+        <w:t xml:space="preserve">– the complement in</w:t>
       </w:r>
       <w:r>
         <w:t xml:space="preserve"> </w:t>
@@ -63097,7 +63188,7 @@
         <w:pStyle w:val="BodyText"/>
       </w:pPr>
       <w:r>
-        <w:t xml:space="preserve">-- the union of a countable collection of sets in</w:t>
+        <w:t xml:space="preserve">– the union of a countable collection of sets in</w:t>
       </w:r>
       <w:r>
         <w:t xml:space="preserve"> </w:t>
@@ -65790,7 +65881,7 @@
         </m:sSub>
       </m:oMath>
       <w:r>
-        <w:t xml:space="preserve">'s.</w:t>
+        <w:t xml:space="preserve">’s.</w:t>
       </w:r>
     </w:p>
     <w:p>
@@ -68735,7 +68826,7 @@
         <w:rPr>
           <w:b/>
         </w:rPr>
-        <w:t xml:space="preserve">Egoroff's Theorem</w:t>
+        <w:t xml:space="preserve">Egoroff’s Theorem</w:t>
       </w:r>
       <w:r>
         <w:t xml:space="preserve">: Assume</w:t>
@@ -68956,7 +69047,7 @@
         </w:numPr>
       </w:pPr>
       <w:r>
-        <w:t xml:space="preserve">Under the assumptions of Egoroff's Thm, for all</w:t>
+        <w:t xml:space="preserve">Under the assumptions of Egoroff’s Thm, for all</w:t>
       </w:r>
       <w:r>
         <w:t xml:space="preserve"> </w:t>
@@ -72363,7 +72454,7 @@
         <w:rPr>
           <w:b/>
         </w:rPr>
-        <w:t xml:space="preserve">Chebychev's Inequality</w:t>
+        <w:t xml:space="preserve">Chebychev’s Inequality</w:t>
       </w:r>
       <w:r>
         <w:t xml:space="preserve">: Let</w:t>
@@ -72639,7 +72730,7 @@
         <w:rPr>
           <w:b/>
         </w:rPr>
-        <w:t xml:space="preserve">Fatou's Lemma</w:t>
+        <w:t xml:space="preserve">Fatou’s Lemma</w:t>
       </w:r>
       <w:r>
         <w:t xml:space="preserve">: Let</w:t>
@@ -76370,7 +76461,7 @@
         <w:rPr>
           <w:b/>
         </w:rPr>
-        <w:t xml:space="preserve">Jordan's Thm</w:t>
+        <w:t xml:space="preserve">Jordan’s Thm</w:t>
       </w:r>
       <w:r>
         <w:t xml:space="preserve">: A function</w:t>
@@ -79952,7 +80043,7 @@
         <w:rPr>
           <w:b/>
         </w:rPr>
-        <w:t xml:space="preserve">Young's Inequality</w:t>
+        <w:t xml:space="preserve">Young’s Inequality</w:t>
       </w:r>
       <w:r>
         <w:t xml:space="preserve">: For</w:t>
@@ -80416,7 +80507,7 @@
         <w:rPr>
           <w:b/>
         </w:rPr>
-        <w:t xml:space="preserve">Holder's Inequality</w:t>
+        <w:t xml:space="preserve">Holder’s Inequality</w:t>
       </w:r>
       <w:r>
         <w:t xml:space="preserve">.</w:t>
@@ -88870,7 +88961,7 @@
     </w:lvl>
   </w:abstractNum>
   <w:abstractNum w:abstractNumId="990">
-    <w:nsid w:val="d29e2dc1"/>
+    <w:nsid w:val="95b8111e"/>
     <w:multiLevelType w:val="multilevel"/>
     <w:lvl w:ilvl="0">
       <w:numFmt w:val="bullet"/>
@@ -88951,7 +89042,7 @@
     </w:lvl>
   </w:abstractNum>
   <w:abstractNum w:abstractNumId="991">
-    <w:nsid w:val="8f985eca"/>
+    <w:nsid w:val="df44b81c"/>
     <w:multiLevelType w:val="multilevel"/>
     <w:lvl w:ilvl="0">
       <w:numFmt w:val="bullet"/>
@@ -89032,7 +89123,7 @@
     </w:lvl>
   </w:abstractNum>
   <w:abstractNum w:abstractNumId="99721">
-    <w:nsid w:val="72c77940"/>
+    <w:nsid w:val="c5215cc0"/>
     <w:multiLevelType w:val="multilevel"/>
     <w:lvl w:ilvl="0">
       <w:start w:val="1"/>
@@ -89120,7 +89211,7 @@
     </w:lvl>
   </w:abstractNum>
   <w:abstractNum w:abstractNumId="99731">
-    <w:nsid w:val="dc2837eb"/>
+    <w:nsid w:val="74c0bda5"/>
     <w:multiLevelType w:val="multilevel"/>
     <w:lvl w:ilvl="0">
       <w:start w:val="1"/>
@@ -89208,7 +89299,7 @@
     </w:lvl>
   </w:abstractNum>
   <w:abstractNum w:abstractNumId="99732">
-    <w:nsid w:val="21c76e85"/>
+    <w:nsid w:val="c225c0e4"/>
     <w:multiLevelType w:val="multilevel"/>
     <w:lvl w:ilvl="0">
       <w:start w:val="2"/>
@@ -89296,7 +89387,7 @@
     </w:lvl>
   </w:abstractNum>
   <w:abstractNum w:abstractNumId="99531">
-    <w:nsid w:val="e02de853"/>
+    <w:nsid w:val="59ec02bf"/>
     <w:multiLevelType w:val="multilevel"/>
     <w:lvl w:ilvl="0">
       <w:start w:val="1"/>

</xml_diff>